<commit_message>
Fertigstellung Pseudosprachliche Beschreibung des rekursive merge Algorithmuses
</commit_message>
<xml_diff>
--- a/Dokumentation/Rechnerarchitektur.docx
+++ b/Dokumentation/Rechnerarchitektur.docx
@@ -6,15 +6,22 @@
       <w:pPr>
         <w:pStyle w:val="w0Head0"/>
         <w:spacing w:after="0"/>
-      </w:pPr>
-      <w:r>
+        <w:rPr>
+          <w:lang w:val="de-DE"/>
+        </w:rPr>
+      </w:pPr>
+      <w:r>
+        <w:rPr>
+          <w:lang w:val="de-DE"/>
+        </w:rPr>
         <w:t>Systemnahe Programmierung Projekt- Dokumentation</w:t>
       </w:r>
       <w:r>
+        <w:rPr>
+          <w:lang w:val="de-DE"/>
+        </w:rPr>
         <w:t xml:space="preserve"> – Christian Niesler, Karlo Kraljic</w:t>
       </w:r>
-      <w:bookmarkStart w:id="0" w:name="_GoBack"/>
-      <w:bookmarkEnd w:id="0"/>
     </w:p>
     <w:p>
       <w:pPr>
@@ -209,6 +216,40 @@
                 <w:szCs w:val="16"/>
                 <w:lang w:val="de-DE"/>
               </w:rPr>
+              <w:t xml:space="preserve">    initialisiere den betrachteten Wert der linken Liste</w:t>
+            </w:r>
+          </w:p>
+          <w:p>
+            <w:pPr>
+              <w:rPr>
+                <w:sz w:val="16"/>
+                <w:szCs w:val="16"/>
+                <w:lang w:val="de-DE"/>
+              </w:rPr>
+            </w:pPr>
+            <w:r>
+              <w:rPr>
+                <w:sz w:val="16"/>
+                <w:szCs w:val="16"/>
+                <w:lang w:val="de-DE"/>
+              </w:rPr>
+              <w:t xml:space="preserve">    initialisiere den betrachteten Wert der rechten Liste</w:t>
+            </w:r>
+          </w:p>
+          <w:p>
+            <w:pPr>
+              <w:rPr>
+                <w:sz w:val="16"/>
+                <w:szCs w:val="16"/>
+                <w:lang w:val="de-DE"/>
+              </w:rPr>
+            </w:pPr>
+            <w:r>
+              <w:rPr>
+                <w:sz w:val="16"/>
+                <w:szCs w:val="16"/>
+                <w:lang w:val="de-DE"/>
+              </w:rPr>
               <w:t xml:space="preserve">    für(k &lt;= Listengröße)</w:t>
             </w:r>
           </w:p>
@@ -420,7 +461,7 @@
                 <w:szCs w:val="16"/>
                 <w:lang w:val="de-DE"/>
               </w:rPr>
-              <w:t xml:space="preserve">        wenn () dann {}</w:t>
+              <w:t xml:space="preserve">       wenn(1. Hälfte bereits gemerged)</w:t>
             </w:r>
           </w:p>
           <w:p>
@@ -437,7 +478,31 @@
                 <w:szCs w:val="16"/>
                 <w:lang w:val="de-DE"/>
               </w:rPr>
-              <w:t xml:space="preserve">        sonst { wenn () dann{}</w:t>
+              <w:t xml:space="preserve">                  </w:t>
+            </w:r>
+            <w:r>
+              <w:rPr>
+                <w:sz w:val="16"/>
+                <w:szCs w:val="16"/>
+                <w:lang w:val="de-DE"/>
+              </w:rPr>
+              <w:t>{</w:t>
+            </w:r>
+            <w:r>
+              <w:rPr>
+                <w:sz w:val="16"/>
+                <w:szCs w:val="16"/>
+                <w:lang w:val="de-DE"/>
+              </w:rPr>
+              <w:t xml:space="preserve"> kopiere den rest der 2. Hälfte aus temporären Array ins Zielarray</w:t>
+            </w:r>
+            <w:r>
+              <w:rPr>
+                <w:sz w:val="16"/>
+                <w:szCs w:val="16"/>
+                <w:lang w:val="de-DE"/>
+              </w:rPr>
+              <w:t xml:space="preserve"> }</w:t>
             </w:r>
           </w:p>
           <w:p>
@@ -454,15 +519,7 @@
                 <w:szCs w:val="16"/>
                 <w:lang w:val="de-DE"/>
               </w:rPr>
-              <w:t xml:space="preserve">                     sonst{</w:t>
-            </w:r>
-            <w:r>
-              <w:rPr>
-                <w:sz w:val="16"/>
-                <w:szCs w:val="16"/>
-                <w:lang w:val="de-DE"/>
-              </w:rPr>
-              <w:t xml:space="preserve"> wenn () dann{}</w:t>
+              <w:t xml:space="preserve">      ansonsten wenn(2. Hälfte bereits gemerged)</w:t>
             </w:r>
           </w:p>
           <w:p>
@@ -479,7 +536,7 @@
                 <w:szCs w:val="16"/>
                 <w:lang w:val="de-DE"/>
               </w:rPr>
-              <w:t xml:space="preserve">                                 sonst</w:t>
+              <w:t xml:space="preserve">                                    </w:t>
             </w:r>
             <w:r>
               <w:rPr>
@@ -487,14 +544,68 @@
                 <w:szCs w:val="16"/>
                 <w:lang w:val="de-DE"/>
               </w:rPr>
-              <w:t>{}</w:t>
+              <w:t>{</w:t>
             </w:r>
             <w:r>
               <w:rPr>
-                <w:lang w:val="de-DE"/>
-              </w:rPr>
-              <w:t xml:space="preserve"> </w:t>
+                <w:sz w:val="16"/>
+                <w:szCs w:val="16"/>
+                <w:lang w:val="de-DE"/>
+              </w:rPr>
+              <w:t xml:space="preserve"> kopiere den rest der 1. Hälfte aus temporären Array ins Zielarray</w:t>
             </w:r>
+            <w:r>
+              <w:rPr>
+                <w:sz w:val="16"/>
+                <w:szCs w:val="16"/>
+                <w:lang w:val="de-DE"/>
+              </w:rPr>
+              <w:t xml:space="preserve"> }</w:t>
+            </w:r>
+          </w:p>
+          <w:p>
+            <w:pPr>
+              <w:rPr>
+                <w:sz w:val="16"/>
+                <w:szCs w:val="16"/>
+                <w:lang w:val="de-DE"/>
+              </w:rPr>
+            </w:pPr>
+            <w:r>
+              <w:rPr>
+                <w:sz w:val="16"/>
+                <w:szCs w:val="16"/>
+                <w:lang w:val="de-DE"/>
+              </w:rPr>
+              <w:t xml:space="preserve">                          ansonsten</w:t>
+            </w:r>
+          </w:p>
+          <w:p>
+            <w:pPr>
+              <w:rPr>
+                <w:sz w:val="16"/>
+                <w:szCs w:val="16"/>
+                <w:lang w:val="de-DE"/>
+              </w:rPr>
+            </w:pPr>
+            <w:r>
+              <w:rPr>
+                <w:sz w:val="16"/>
+                <w:szCs w:val="16"/>
+                <w:lang w:val="de-DE"/>
+              </w:rPr>
+              <w:t xml:space="preserve">                          </w:t>
+            </w:r>
+            <w:r>
+              <w:rPr>
+                <w:sz w:val="16"/>
+                <w:szCs w:val="16"/>
+                <w:lang w:val="de-DE"/>
+              </w:rPr>
+              <w:t xml:space="preserve">                  { vergleiche die beiden betrachteten Werte und kopieren den kleineren ins Zielarray } </w:t>
+            </w:r>
+            <w:bookmarkStart w:id="0" w:name="_GoBack"/>
+            <w:bookmarkEnd w:id="0"/>
           </w:p>
         </w:tc>
       </w:tr>
@@ -510,8 +621,14 @@
     <w:p>
       <w:pPr>
         <w:pStyle w:val="Heading3"/>
-      </w:pPr>
-      <w:r>
+        <w:rPr>
+          <w:lang w:val="de-DE"/>
+        </w:rPr>
+      </w:pPr>
+      <w:r>
+        <w:rPr>
+          <w:lang w:val="de-DE"/>
+        </w:rPr>
         <w:t>Komplexität des Mergesort Algorithmus</w:t>
       </w:r>
     </w:p>
@@ -542,6 +659,7 @@
           <w:id w:val="-993098053"/>
           <w:citation/>
         </w:sdtPr>
+        <w:sdtEndPr/>
         <w:sdtContent>
           <w:r>
             <w:rPr>
@@ -618,6 +736,7 @@
         <w:rPr>
           <w:lang w:val="de-DE"/>
         </w:rPr>
+        <w:lastRenderedPageBreak/>
         <w:t>Zufallszahlengenerator: KISS</w:t>
       </w:r>
     </w:p>
@@ -682,14 +801,7 @@
         <w:rPr>
           <w:lang w:val="de-DE"/>
         </w:rPr>
-        <w:t xml:space="preserve">darstellt. Der Zufallsgenerator liefert laut Greg Rose, Mitarbeiter des </w:t>
-      </w:r>
-      <w:r>
-        <w:rPr>
-          <w:lang w:val="de-DE"/>
-        </w:rPr>
-        <w:lastRenderedPageBreak/>
-        <w:t>Forschungs- &amp; Entwicklungszentrums für Mobilfunkkommunikation von Qualcomm, ausreichend zufällige Zahlen</w:t>
+        <w:t>darstellt. Der Zufallsgenerator liefert laut Greg Rose, Mitarbeiter des Forschungs- &amp; Entwicklungszentrums für Mobilfunkkommunikation von Qualcomm, ausreichend zufällige Zahlen</w:t>
       </w:r>
       <w:r>
         <w:rPr>
@@ -1228,6 +1340,7 @@
         <w:rPr>
           <w:lang w:val="de-DE"/>
         </w:rPr>
+        <w:lastRenderedPageBreak/>
         <w:t>Verwendung des Heaps</w:t>
       </w:r>
     </w:p>
@@ -3406,7 +3519,7 @@
 </file>
 
 <file path=customXml/itemProps1.xml><?xml version="1.0" encoding="utf-8"?>
-<ds:datastoreItem xmlns:ds="http://schemas.openxmlformats.org/officeDocument/2006/customXml" ds:itemID="{98F77112-93CE-46B1-84EE-47122BB867BB}">
+<ds:datastoreItem xmlns:ds="http://schemas.openxmlformats.org/officeDocument/2006/customXml" ds:itemID="{08E15BCD-70DB-4E43-9011-3407F5A0E3E7}">
   <ds:schemaRefs>
     <ds:schemaRef ds:uri="http://schemas.openxmlformats.org/officeDocument/2006/bibliography"/>
   </ds:schemaRefs>

</xml_diff>

<commit_message>
Finalized documentation. Ready for final review.
</commit_message>
<xml_diff>
--- a/Dokumentation/Rechnerarchitektur.docx
+++ b/Dokumentation/Rechnerarchitektur.docx
@@ -20,17 +20,35 @@
         <w:rPr>
           <w:lang w:val="de-DE"/>
         </w:rPr>
-        <w:t xml:space="preserve"> – Christian Niesler, Karlo Kraljic</w:t>
-      </w:r>
+        <w:t xml:space="preserve"> – Christian Niesler, Karlo </w:t>
+      </w:r>
+      <w:proofErr w:type="spellStart"/>
+      <w:r>
+        <w:rPr>
+          <w:lang w:val="de-DE"/>
+        </w:rPr>
+        <w:t>Kraljic</w:t>
+      </w:r>
+      <w:proofErr w:type="spellEnd"/>
     </w:p>
     <w:p>
       <w:pPr>
         <w:pStyle w:val="Heading1"/>
         <w:spacing w:after="0"/>
       </w:pPr>
-      <w:r>
-        <w:t>Sortieralgorithmus: Mergesort</w:t>
-      </w:r>
+      <w:proofErr w:type="spellStart"/>
+      <w:r>
+        <w:t>Sortieralgorithmus</w:t>
+      </w:r>
+      <w:proofErr w:type="spellEnd"/>
+      <w:r>
+        <w:t xml:space="preserve">: </w:t>
+      </w:r>
+      <w:proofErr w:type="spellStart"/>
+      <w:r>
+        <w:t>Mergesort</w:t>
+      </w:r>
+      <w:proofErr w:type="spellEnd"/>
     </w:p>
     <w:p>
       <w:pPr>
@@ -51,125 +69,142 @@
         <w:rPr>
           <w:lang w:val="de-DE"/>
         </w:rPr>
-        <w:t>Wir entschieden uns für einen rekursiven Mergesort</w:t>
-      </w:r>
-      <w:r>
-        <w:rPr>
-          <w:lang w:val="de-DE"/>
-        </w:rPr>
-        <w:t>. Durch das Implementieren des Mergesorts werden folgende Aspekte geübt:</w:t>
+        <w:t xml:space="preserve">Wir entschieden uns für einen rekursiven </w:t>
+      </w:r>
+      <w:proofErr w:type="spellStart"/>
+      <w:r>
+        <w:rPr>
+          <w:lang w:val="de-DE"/>
+        </w:rPr>
+        <w:t>Mergesort</w:t>
+      </w:r>
+      <w:proofErr w:type="spellEnd"/>
+      <w:r>
+        <w:rPr>
+          <w:lang w:val="de-DE"/>
+        </w:rPr>
+        <w:t xml:space="preserve">. Durch das Implementieren des </w:t>
+      </w:r>
+      <w:proofErr w:type="spellStart"/>
+      <w:r>
+        <w:rPr>
+          <w:lang w:val="de-DE"/>
+        </w:rPr>
+        <w:t>Mergesorts</w:t>
+      </w:r>
+      <w:proofErr w:type="spellEnd"/>
+      <w:r>
+        <w:rPr>
+          <w:lang w:val="de-DE"/>
+        </w:rPr>
+        <w:t xml:space="preserve"> werden folgende Aspekte geübt:</w:t>
+      </w:r>
+      <w:r>
+        <w:rPr>
+          <w:lang w:val="de-DE"/>
+        </w:rPr>
+        <w:t xml:space="preserve"> </w:t>
+      </w:r>
+      <w:r>
+        <w:rPr>
+          <w:lang w:val="de-DE"/>
+        </w:rPr>
+        <w:t>Implementieren</w:t>
+      </w:r>
+      <w:r>
+        <w:rPr>
+          <w:lang w:val="de-DE"/>
+        </w:rPr>
+        <w:t xml:space="preserve"> (und Debuggen)</w:t>
+      </w:r>
+      <w:r>
+        <w:rPr>
+          <w:lang w:val="de-DE"/>
+        </w:rPr>
+        <w:t xml:space="preserve"> von rekursiven Algorithmen in Hoch- und Assemblersprachen</w:t>
+      </w:r>
+      <w:r>
+        <w:rPr>
+          <w:lang w:val="de-DE"/>
+        </w:rPr>
+        <w:t>, A</w:t>
+      </w:r>
+      <w:r>
+        <w:rPr>
+          <w:lang w:val="de-DE"/>
+        </w:rPr>
+        <w:t>llokieren von Speicherplatz und anschließendes Speichern von Daten auf dem Heap</w:t>
+      </w:r>
+      <w:r>
+        <w:rPr>
+          <w:lang w:val="de-DE"/>
+        </w:rPr>
+        <w:t xml:space="preserve">, und das </w:t>
+      </w:r>
+      <w:r>
+        <w:rPr>
+          <w:lang w:val="de-DE"/>
+        </w:rPr>
+        <w:t>Zusammenspiel zwischen Stack und Heap</w:t>
+      </w:r>
+      <w:r>
+        <w:rPr>
+          <w:lang w:val="de-DE"/>
+        </w:rPr>
+        <w:t>.</w:t>
       </w:r>
     </w:p>
     <w:p>
       <w:pPr>
-        <w:pStyle w:val="ListParagraph"/>
-        <w:numPr>
-          <w:ilvl w:val="0"/>
-          <w:numId w:val="14"/>
-        </w:numPr>
-        <w:spacing w:after="0"/>
-        <w:rPr>
-          <w:lang w:val="de-DE"/>
-        </w:rPr>
-      </w:pPr>
-      <w:r>
-        <w:rPr>
-          <w:lang w:val="de-DE"/>
-        </w:rPr>
-        <w:t>Implementieren</w:t>
-      </w:r>
-      <w:r>
-        <w:rPr>
-          <w:lang w:val="de-DE"/>
-        </w:rPr>
-        <w:t xml:space="preserve"> (und Debuggen)</w:t>
-      </w:r>
-      <w:r>
-        <w:rPr>
-          <w:lang w:val="de-DE"/>
-        </w:rPr>
-        <w:t xml:space="preserve"> von rekursiven Algorithmen in Hoch- und Assemblersprachen</w:t>
-      </w:r>
+        <w:pStyle w:val="Heading2"/>
+      </w:pPr>
+      <w:proofErr w:type="spellStart"/>
+      <w:r>
+        <w:t>Formale</w:t>
+      </w:r>
+      <w:proofErr w:type="spellEnd"/>
+      <w:r>
+        <w:t xml:space="preserve"> </w:t>
+      </w:r>
+      <w:proofErr w:type="spellStart"/>
+      <w:r>
+        <w:t>Analyse</w:t>
+      </w:r>
+      <w:proofErr w:type="spellEnd"/>
+      <w:r>
+        <w:t xml:space="preserve"> des </w:t>
+      </w:r>
+      <w:proofErr w:type="spellStart"/>
+      <w:r>
+        <w:t>Mergesorts</w:t>
+      </w:r>
+      <w:proofErr w:type="spellEnd"/>
     </w:p>
     <w:p>
       <w:pPr>
-        <w:pStyle w:val="ListParagraph"/>
-        <w:numPr>
-          <w:ilvl w:val="0"/>
-          <w:numId w:val="14"/>
-        </w:numPr>
-        <w:spacing w:after="0"/>
-        <w:rPr>
-          <w:lang w:val="de-DE"/>
-        </w:rPr>
-      </w:pPr>
-      <w:r>
-        <w:rPr>
-          <w:lang w:val="de-DE"/>
-        </w:rPr>
-        <w:t>Allokieren von Speicherplatz und anschließendes Speichern von Daten auf dem Heap</w:t>
-      </w:r>
-    </w:p>
-    <w:p>
-      <w:pPr>
-        <w:pStyle w:val="ListParagraph"/>
-        <w:numPr>
-          <w:ilvl w:val="0"/>
-          <w:numId w:val="14"/>
-        </w:numPr>
-        <w:spacing w:after="0"/>
-        <w:rPr>
-          <w:lang w:val="de-DE"/>
-        </w:rPr>
-      </w:pPr>
-      <w:r>
-        <w:rPr>
-          <w:lang w:val="de-DE"/>
-        </w:rPr>
-        <w:t>Zusammenspiel zwischen Stack und Heap</w:t>
-      </w:r>
-    </w:p>
-    <w:p>
-      <w:pPr>
-        <w:pStyle w:val="Heading2"/>
-      </w:pPr>
-      <w:r>
-        <w:t>Formale Analyse des Mergesorts</w:t>
-      </w:r>
-    </w:p>
-    <w:p>
-      <w:pPr>
         <w:pStyle w:val="Heading3"/>
       </w:pPr>
-      <w:r>
-        <w:t>Ablauf des Mergesorts</w:t>
-      </w:r>
-    </w:p>
-    <w:p>
-      <w:pPr>
-        <w:spacing w:after="0"/>
-        <w:rPr>
-          <w:lang w:val="de-DE"/>
-        </w:rPr>
-      </w:pPr>
-      <w:r>
-        <w:rPr>
-          <w:lang w:val="de-DE"/>
-        </w:rPr>
-        <w:t xml:space="preserve">Code 1 zeigt den </w:t>
-      </w:r>
-      <w:r>
-        <w:rPr>
-          <w:lang w:val="de-DE"/>
-        </w:rPr>
-        <w:t xml:space="preserve">Ablauf des verwendeten </w:t>
-      </w:r>
-      <w:r>
-        <w:rPr>
-          <w:lang w:val="de-DE"/>
-        </w:rPr>
-        <w:t>Mergesorts in Pseudosprache.</w:t>
-      </w:r>
+      <w:proofErr w:type="spellStart"/>
+      <w:r>
+        <w:t>Ablauf</w:t>
+      </w:r>
+      <w:proofErr w:type="spellEnd"/>
+      <w:r>
+        <w:t xml:space="preserve"> des </w:t>
+      </w:r>
+      <w:proofErr w:type="spellStart"/>
+      <w:r>
+        <w:t>Mergesorts</w:t>
+      </w:r>
+      <w:proofErr w:type="spellEnd"/>
+      <w:r>
+        <w:t xml:space="preserve"> in </w:t>
+      </w:r>
+      <w:proofErr w:type="spellStart"/>
+      <w:r>
+        <w:t>Pseudosprache</w:t>
+      </w:r>
+      <w:proofErr w:type="spellEnd"/>
     </w:p>
     <w:tbl>
       <w:tblPr>
@@ -193,13 +228,23 @@
                 <w:lang w:val="de-DE"/>
               </w:rPr>
             </w:pPr>
-            <w:r>
-              <w:rPr>
-                <w:sz w:val="16"/>
-                <w:szCs w:val="16"/>
-                <w:lang w:val="de-DE"/>
-              </w:rPr>
-              <w:t>rekursiver_merge (Liste a)</w:t>
+            <w:proofErr w:type="spellStart"/>
+            <w:r>
+              <w:rPr>
+                <w:sz w:val="16"/>
+                <w:szCs w:val="16"/>
+                <w:lang w:val="de-DE"/>
+              </w:rPr>
+              <w:t>rekursiver_merge</w:t>
+            </w:r>
+            <w:proofErr w:type="spellEnd"/>
+            <w:r>
+              <w:rPr>
+                <w:sz w:val="16"/>
+                <w:szCs w:val="16"/>
+                <w:lang w:val="de-DE"/>
+              </w:rPr>
+              <w:t xml:space="preserve"> (Liste a)</w:t>
             </w:r>
           </w:p>
           <w:p>
@@ -301,7 +346,25 @@
                 <w:szCs w:val="16"/>
                 <w:lang w:val="de-DE"/>
               </w:rPr>
-              <w:t xml:space="preserve">            rekursiver_merge(linke Hälfte der Liste);</w:t>
+              <w:t xml:space="preserve">            </w:t>
+            </w:r>
+            <w:proofErr w:type="spellStart"/>
+            <w:r>
+              <w:rPr>
+                <w:sz w:val="16"/>
+                <w:szCs w:val="16"/>
+                <w:lang w:val="de-DE"/>
+              </w:rPr>
+              <w:t>rekursiver_merge</w:t>
+            </w:r>
+            <w:proofErr w:type="spellEnd"/>
+            <w:r>
+              <w:rPr>
+                <w:sz w:val="16"/>
+                <w:szCs w:val="16"/>
+                <w:lang w:val="de-DE"/>
+              </w:rPr>
+              <w:t>(linke Hälfte der Liste);</w:t>
             </w:r>
           </w:p>
           <w:p>
@@ -318,7 +381,25 @@
                 <w:szCs w:val="16"/>
                 <w:lang w:val="de-DE"/>
               </w:rPr>
-              <w:t xml:space="preserve">            rekursiver_merge(rechte Hälfte der Liste);</w:t>
+              <w:t xml:space="preserve">            </w:t>
+            </w:r>
+            <w:proofErr w:type="spellStart"/>
+            <w:r>
+              <w:rPr>
+                <w:sz w:val="16"/>
+                <w:szCs w:val="16"/>
+                <w:lang w:val="de-DE"/>
+              </w:rPr>
+              <w:t>rekursiver_merge</w:t>
+            </w:r>
+            <w:proofErr w:type="spellEnd"/>
+            <w:r>
+              <w:rPr>
+                <w:sz w:val="16"/>
+                <w:szCs w:val="16"/>
+                <w:lang w:val="de-DE"/>
+              </w:rPr>
+              <w:t>(rechte Hälfte der Liste);</w:t>
             </w:r>
           </w:p>
           <w:p>
@@ -335,7 +416,25 @@
                 <w:szCs w:val="16"/>
                 <w:lang w:val="de-DE"/>
               </w:rPr>
-              <w:t xml:space="preserve">           merge_beide_listen(</w:t>
+              <w:t xml:space="preserve">           </w:t>
+            </w:r>
+            <w:proofErr w:type="spellStart"/>
+            <w:r>
+              <w:rPr>
+                <w:sz w:val="16"/>
+                <w:szCs w:val="16"/>
+                <w:lang w:val="de-DE"/>
+              </w:rPr>
+              <w:t>merge_beide_listen</w:t>
+            </w:r>
+            <w:proofErr w:type="spellEnd"/>
+            <w:r>
+              <w:rPr>
+                <w:sz w:val="16"/>
+                <w:szCs w:val="16"/>
+                <w:lang w:val="de-DE"/>
+              </w:rPr>
+              <w:t>(</w:t>
             </w:r>
             <w:r>
               <w:rPr>
@@ -362,6 +461,32 @@
                 <w:lang w:val="de-DE"/>
               </w:rPr>
             </w:pPr>
+            <w:proofErr w:type="spellStart"/>
+            <w:r>
+              <w:rPr>
+                <w:sz w:val="16"/>
+                <w:szCs w:val="16"/>
+                <w:lang w:val="de-DE"/>
+              </w:rPr>
+              <w:t>m</w:t>
+            </w:r>
+            <w:r>
+              <w:rPr>
+                <w:sz w:val="16"/>
+                <w:szCs w:val="16"/>
+                <w:lang w:val="de-DE"/>
+              </w:rPr>
+              <w:t>erge_beide_listen</w:t>
+            </w:r>
+            <w:proofErr w:type="spellEnd"/>
+            <w:r>
+              <w:rPr>
+                <w:sz w:val="16"/>
+                <w:szCs w:val="16"/>
+                <w:lang w:val="de-DE"/>
+              </w:rPr>
+              <w:t>(Liste linke Hälfte, Liste rechte Hälfte)</w:t>
+            </w:r>
           </w:p>
           <w:p>
             <w:pPr>
@@ -377,23 +502,7 @@
                 <w:szCs w:val="16"/>
                 <w:lang w:val="de-DE"/>
               </w:rPr>
-              <w:t>m</w:t>
-            </w:r>
-            <w:r>
-              <w:rPr>
-                <w:sz w:val="16"/>
-                <w:szCs w:val="16"/>
-                <w:lang w:val="de-DE"/>
-              </w:rPr>
-              <w:t>erge_beide_listen</w:t>
-            </w:r>
-            <w:r>
-              <w:rPr>
-                <w:sz w:val="16"/>
-                <w:szCs w:val="16"/>
-                <w:lang w:val="de-DE"/>
-              </w:rPr>
-              <w:t>(Liste linke Hälfte, Liste rechte Hälfte)</w:t>
+              <w:t xml:space="preserve">    für(k&lt;= Listengröße)</w:t>
             </w:r>
           </w:p>
           <w:p>
@@ -410,7 +519,23 @@
                 <w:szCs w:val="16"/>
                 <w:lang w:val="de-DE"/>
               </w:rPr>
-              <w:t xml:space="preserve">    für(k&lt;= Listengröße)</w:t>
+              <w:t xml:space="preserve">        kopiere gesamten ursprünglichen Listeninhalt in temporäre</w:t>
+            </w:r>
+            <w:r>
+              <w:rPr>
+                <w:sz w:val="16"/>
+                <w:szCs w:val="16"/>
+                <w:lang w:val="de-DE"/>
+              </w:rPr>
+              <w:t>s</w:t>
+            </w:r>
+            <w:r>
+              <w:rPr>
+                <w:sz w:val="16"/>
+                <w:szCs w:val="16"/>
+                <w:lang w:val="de-DE"/>
+              </w:rPr>
+              <w:t xml:space="preserve"> Array;</w:t>
             </w:r>
           </w:p>
           <w:p>
@@ -427,7 +552,7 @@
                 <w:szCs w:val="16"/>
                 <w:lang w:val="de-DE"/>
               </w:rPr>
-              <w:t xml:space="preserve">        kopiere gesamten ursprünglichen Listeninhalt in temporärer Array;</w:t>
+              <w:t xml:space="preserve">    für(k&lt;= Listengröße)</w:t>
             </w:r>
           </w:p>
           <w:p>
@@ -444,7 +569,97 @@
                 <w:szCs w:val="16"/>
                 <w:lang w:val="de-DE"/>
               </w:rPr>
-              <w:t xml:space="preserve">    für(k&lt;= Listengröße)</w:t>
+              <w:t xml:space="preserve">       </w:t>
+            </w:r>
+            <w:r>
+              <w:rPr>
+                <w:sz w:val="16"/>
+                <w:szCs w:val="16"/>
+                <w:lang w:val="de-DE"/>
+              </w:rPr>
+              <w:t xml:space="preserve"> </w:t>
+            </w:r>
+            <w:r>
+              <w:rPr>
+                <w:sz w:val="16"/>
+                <w:szCs w:val="16"/>
+                <w:lang w:val="de-DE"/>
+              </w:rPr>
+              <w:t xml:space="preserve">wenn(1. Hälfte bereits </w:t>
+            </w:r>
+            <w:proofErr w:type="spellStart"/>
+            <w:r>
+              <w:rPr>
+                <w:sz w:val="16"/>
+                <w:szCs w:val="16"/>
+                <w:lang w:val="de-DE"/>
+              </w:rPr>
+              <w:t>gemerged</w:t>
+            </w:r>
+            <w:proofErr w:type="spellEnd"/>
+            <w:r>
+              <w:rPr>
+                <w:sz w:val="16"/>
+                <w:szCs w:val="16"/>
+                <w:lang w:val="de-DE"/>
+              </w:rPr>
+              <w:t>)</w:t>
+            </w:r>
+            <w:r>
+              <w:rPr>
+                <w:sz w:val="16"/>
+                <w:szCs w:val="16"/>
+                <w:lang w:val="de-DE"/>
+              </w:rPr>
+              <w:t xml:space="preserve"> </w:t>
+            </w:r>
+            <w:r>
+              <w:rPr>
+                <w:sz w:val="16"/>
+                <w:szCs w:val="16"/>
+                <w:lang w:val="de-DE"/>
+              </w:rPr>
+              <w:t>{</w:t>
+            </w:r>
+            <w:r>
+              <w:rPr>
+                <w:sz w:val="16"/>
+                <w:szCs w:val="16"/>
+                <w:lang w:val="de-DE"/>
+              </w:rPr>
+              <w:t xml:space="preserve"> kopiere den R</w:t>
+            </w:r>
+            <w:r>
+              <w:rPr>
+                <w:sz w:val="16"/>
+                <w:szCs w:val="16"/>
+                <w:lang w:val="de-DE"/>
+              </w:rPr>
+              <w:t>est der 2. Hälfte aus temporäre</w:t>
+            </w:r>
+            <w:r>
+              <w:rPr>
+                <w:sz w:val="16"/>
+                <w:szCs w:val="16"/>
+                <w:lang w:val="de-DE"/>
+              </w:rPr>
+              <w:t>m</w:t>
+            </w:r>
+            <w:r>
+              <w:rPr>
+                <w:sz w:val="16"/>
+                <w:szCs w:val="16"/>
+                <w:lang w:val="de-DE"/>
+              </w:rPr>
+              <w:t xml:space="preserve"> Array ins Zielarray</w:t>
+            </w:r>
+            <w:r>
+              <w:rPr>
+                <w:sz w:val="16"/>
+                <w:szCs w:val="16"/>
+                <w:lang w:val="de-DE"/>
+              </w:rPr>
+              <w:t xml:space="preserve"> }</w:t>
             </w:r>
           </w:p>
           <w:p>
@@ -461,11 +676,102 @@
                 <w:szCs w:val="16"/>
                 <w:lang w:val="de-DE"/>
               </w:rPr>
-              <w:t xml:space="preserve">       wenn(1. Hälfte bereits gemerged)</w:t>
+              <w:t xml:space="preserve">      </w:t>
+            </w:r>
+            <w:r>
+              <w:rPr>
+                <w:sz w:val="16"/>
+                <w:szCs w:val="16"/>
+                <w:lang w:val="de-DE"/>
+              </w:rPr>
+              <w:t xml:space="preserve">  </w:t>
+            </w:r>
+            <w:r>
+              <w:rPr>
+                <w:sz w:val="16"/>
+                <w:szCs w:val="16"/>
+                <w:lang w:val="de-DE"/>
+              </w:rPr>
+              <w:t xml:space="preserve">ansonsten wenn(2. Hälfte bereits </w:t>
+            </w:r>
+            <w:proofErr w:type="spellStart"/>
+            <w:r>
+              <w:rPr>
+                <w:sz w:val="16"/>
+                <w:szCs w:val="16"/>
+                <w:lang w:val="de-DE"/>
+              </w:rPr>
+              <w:t>gemerged</w:t>
+            </w:r>
+            <w:proofErr w:type="spellEnd"/>
+            <w:r>
+              <w:rPr>
+                <w:sz w:val="16"/>
+                <w:szCs w:val="16"/>
+                <w:lang w:val="de-DE"/>
+              </w:rPr>
+              <w:t>)</w:t>
+            </w:r>
+            <w:r>
+              <w:rPr>
+                <w:sz w:val="16"/>
+                <w:szCs w:val="16"/>
+                <w:lang w:val="de-DE"/>
+              </w:rPr>
+              <w:t xml:space="preserve"> </w:t>
+            </w:r>
+            <w:r>
+              <w:rPr>
+                <w:sz w:val="16"/>
+                <w:szCs w:val="16"/>
+                <w:lang w:val="de-DE"/>
+              </w:rPr>
+              <w:t>{</w:t>
+            </w:r>
+            <w:r>
+              <w:rPr>
+                <w:sz w:val="16"/>
+                <w:szCs w:val="16"/>
+                <w:lang w:val="de-DE"/>
+              </w:rPr>
+              <w:t xml:space="preserve"> kopiere den R</w:t>
+            </w:r>
+            <w:r>
+              <w:rPr>
+                <w:sz w:val="16"/>
+                <w:szCs w:val="16"/>
+                <w:lang w:val="de-DE"/>
+              </w:rPr>
+              <w:t>est der 1. Hälfte aus temporäre</w:t>
+            </w:r>
+            <w:r>
+              <w:rPr>
+                <w:sz w:val="16"/>
+                <w:szCs w:val="16"/>
+                <w:lang w:val="de-DE"/>
+              </w:rPr>
+              <w:t>m</w:t>
+            </w:r>
+            <w:r>
+              <w:rPr>
+                <w:sz w:val="16"/>
+                <w:szCs w:val="16"/>
+                <w:lang w:val="de-DE"/>
+              </w:rPr>
+              <w:t xml:space="preserve"> Array ins Zielarray</w:t>
+            </w:r>
+            <w:r>
+              <w:rPr>
+                <w:sz w:val="16"/>
+                <w:szCs w:val="16"/>
+                <w:lang w:val="de-DE"/>
+              </w:rPr>
+              <w:t xml:space="preserve"> }</w:t>
             </w:r>
           </w:p>
           <w:p>
             <w:pPr>
+              <w:keepNext/>
               <w:rPr>
                 <w:sz w:val="16"/>
                 <w:szCs w:val="16"/>
@@ -478,145 +784,94 @@
                 <w:szCs w:val="16"/>
                 <w:lang w:val="de-DE"/>
               </w:rPr>
-              <w:t xml:space="preserve">                  </w:t>
-            </w:r>
-            <w:r>
-              <w:rPr>
-                <w:sz w:val="16"/>
-                <w:szCs w:val="16"/>
-                <w:lang w:val="de-DE"/>
-              </w:rPr>
-              <w:t>{</w:t>
-            </w:r>
-            <w:r>
-              <w:rPr>
-                <w:sz w:val="16"/>
-                <w:szCs w:val="16"/>
-                <w:lang w:val="de-DE"/>
-              </w:rPr>
-              <w:t xml:space="preserve"> kopiere den rest der 2. Hälfte aus temporären Array ins Zielarray</w:t>
-            </w:r>
-            <w:r>
-              <w:rPr>
-                <w:sz w:val="16"/>
-                <w:szCs w:val="16"/>
-                <w:lang w:val="de-DE"/>
-              </w:rPr>
-              <w:t xml:space="preserve"> }</w:t>
-            </w:r>
-          </w:p>
-          <w:p>
-            <w:pPr>
-              <w:rPr>
-                <w:sz w:val="16"/>
-                <w:szCs w:val="16"/>
-                <w:lang w:val="de-DE"/>
-              </w:rPr>
-            </w:pPr>
-            <w:r>
-              <w:rPr>
-                <w:sz w:val="16"/>
-                <w:szCs w:val="16"/>
-                <w:lang w:val="de-DE"/>
-              </w:rPr>
-              <w:t xml:space="preserve">      ansonsten wenn(2. Hälfte bereits gemerged)</w:t>
-            </w:r>
-          </w:p>
-          <w:p>
-            <w:pPr>
-              <w:rPr>
-                <w:sz w:val="16"/>
-                <w:szCs w:val="16"/>
-                <w:lang w:val="de-DE"/>
-              </w:rPr>
-            </w:pPr>
-            <w:r>
-              <w:rPr>
-                <w:sz w:val="16"/>
-                <w:szCs w:val="16"/>
-                <w:lang w:val="de-DE"/>
-              </w:rPr>
-              <w:t xml:space="preserve">                                    </w:t>
-            </w:r>
-            <w:r>
-              <w:rPr>
-                <w:sz w:val="16"/>
-                <w:szCs w:val="16"/>
-                <w:lang w:val="de-DE"/>
-              </w:rPr>
-              <w:t>{</w:t>
-            </w:r>
-            <w:r>
-              <w:rPr>
-                <w:sz w:val="16"/>
-                <w:szCs w:val="16"/>
-                <w:lang w:val="de-DE"/>
-              </w:rPr>
-              <w:t xml:space="preserve"> kopiere den rest der 1. Hälfte aus temporären Array ins Zielarray</w:t>
-            </w:r>
-            <w:r>
-              <w:rPr>
-                <w:sz w:val="16"/>
-                <w:szCs w:val="16"/>
-                <w:lang w:val="de-DE"/>
-              </w:rPr>
-              <w:t xml:space="preserve"> }</w:t>
-            </w:r>
-          </w:p>
-          <w:p>
-            <w:pPr>
-              <w:rPr>
-                <w:sz w:val="16"/>
-                <w:szCs w:val="16"/>
-                <w:lang w:val="de-DE"/>
-              </w:rPr>
-            </w:pPr>
-            <w:r>
-              <w:rPr>
-                <w:sz w:val="16"/>
-                <w:szCs w:val="16"/>
-                <w:lang w:val="de-DE"/>
-              </w:rPr>
-              <w:t xml:space="preserve">                          ansonsten</w:t>
-            </w:r>
-          </w:p>
-          <w:p>
-            <w:pPr>
-              <w:rPr>
-                <w:sz w:val="16"/>
-                <w:szCs w:val="16"/>
-                <w:lang w:val="de-DE"/>
-              </w:rPr>
-            </w:pPr>
-            <w:r>
-              <w:rPr>
-                <w:sz w:val="16"/>
-                <w:szCs w:val="16"/>
-                <w:lang w:val="de-DE"/>
-              </w:rPr>
-              <w:t xml:space="preserve">                          </w:t>
-            </w:r>
-            <w:r>
-              <w:rPr>
-                <w:sz w:val="16"/>
-                <w:szCs w:val="16"/>
-                <w:lang w:val="de-DE"/>
-              </w:rPr>
-              <w:t xml:space="preserve">                  { vergleiche die beiden betrachteten Werte und kopieren den kleineren ins Zielarray } </w:t>
-            </w:r>
-            <w:bookmarkStart w:id="0" w:name="_GoBack"/>
-            <w:bookmarkEnd w:id="0"/>
+              <w:t xml:space="preserve">        </w:t>
+            </w:r>
+            <w:r>
+              <w:rPr>
+                <w:sz w:val="16"/>
+                <w:szCs w:val="16"/>
+                <w:lang w:val="de-DE"/>
+              </w:rPr>
+              <w:t>ansonsten</w:t>
+            </w:r>
+            <w:r>
+              <w:rPr>
+                <w:sz w:val="16"/>
+                <w:szCs w:val="16"/>
+                <w:lang w:val="de-DE"/>
+              </w:rPr>
+              <w:t xml:space="preserve"> </w:t>
+            </w:r>
+            <w:r>
+              <w:rPr>
+                <w:sz w:val="16"/>
+                <w:szCs w:val="16"/>
+                <w:lang w:val="de-DE"/>
+              </w:rPr>
+              <w:t xml:space="preserve"> { vergleiche die beiden Werte und kopiere</w:t>
+            </w:r>
+            <w:r>
+              <w:rPr>
+                <w:sz w:val="16"/>
+                <w:szCs w:val="16"/>
+                <w:lang w:val="de-DE"/>
+              </w:rPr>
+              <w:t xml:space="preserve"> den K</w:t>
+            </w:r>
+            <w:r>
+              <w:rPr>
+                <w:sz w:val="16"/>
+                <w:szCs w:val="16"/>
+                <w:lang w:val="de-DE"/>
+              </w:rPr>
+              <w:t xml:space="preserve">leineren ins Zielarray } </w:t>
+            </w:r>
           </w:p>
         </w:tc>
       </w:tr>
     </w:tbl>
     <w:p>
       <w:pPr>
-        <w:spacing w:after="0"/>
-        <w:rPr>
-          <w:lang w:val="de-DE"/>
-        </w:rPr>
-      </w:pPr>
+        <w:pStyle w:val="Caption"/>
+        <w:rPr>
+          <w:lang w:val="de-DE"/>
+        </w:rPr>
+      </w:pPr>
+      <w:r>
+        <w:t xml:space="preserve">Code </w:t>
+      </w:r>
+      <w:fldSimple w:instr=" SEQ Code \* ARABIC ">
+        <w:r>
+          <w:rPr>
+            <w:noProof/>
+          </w:rPr>
+          <w:t>1</w:t>
+        </w:r>
+      </w:fldSimple>
+      <w:r>
+        <w:t xml:space="preserve">: </w:t>
+      </w:r>
+      <w:proofErr w:type="spellStart"/>
+      <w:r>
+        <w:t>Rekursiver</w:t>
+      </w:r>
+      <w:proofErr w:type="spellEnd"/>
+      <w:r>
+        <w:t xml:space="preserve"> </w:t>
+      </w:r>
+      <w:proofErr w:type="spellStart"/>
+      <w:r>
+        <w:t>Mergesort</w:t>
+      </w:r>
+      <w:proofErr w:type="spellEnd"/>
+      <w:r>
+        <w:t xml:space="preserve"> in </w:t>
+      </w:r>
+      <w:proofErr w:type="spellStart"/>
+      <w:r>
+        <w:t>Pseudosprache</w:t>
+      </w:r>
+      <w:proofErr w:type="spellEnd"/>
     </w:p>
     <w:p>
       <w:pPr>
@@ -629,7 +884,21 @@
         <w:rPr>
           <w:lang w:val="de-DE"/>
         </w:rPr>
-        <w:t>Komplexität des Mergesort Algorithmus</w:t>
+        <w:t xml:space="preserve">Komplexität des </w:t>
+      </w:r>
+      <w:proofErr w:type="spellStart"/>
+      <w:r>
+        <w:rPr>
+          <w:lang w:val="de-DE"/>
+        </w:rPr>
+        <w:t>Mergesort</w:t>
+      </w:r>
+      <w:proofErr w:type="spellEnd"/>
+      <w:r>
+        <w:rPr>
+          <w:lang w:val="de-DE"/>
+        </w:rPr>
+        <w:t xml:space="preserve"> Algorithmus</w:t>
       </w:r>
     </w:p>
     <w:p>
@@ -643,13 +912,41 @@
         <w:rPr>
           <w:lang w:val="de-DE"/>
         </w:rPr>
-        <w:t xml:space="preserve">Der Mergesort gehört zur Klasse der effizientesten bekannten Vergleichsalgorithmen. </w:t>
-      </w:r>
-      <w:r>
-        <w:rPr>
-          <w:lang w:val="de-DE"/>
-        </w:rPr>
-        <w:t>Aus Platzgründen wird auf den vollständigen Beweis verzichtet. Für weitere Informationen verweisen wir aus Sedgewick &amp; Waynes „Algorithmen- Algorithmen &amp; Datenstrukturen“</w:t>
+        <w:t xml:space="preserve">Der </w:t>
+      </w:r>
+      <w:proofErr w:type="spellStart"/>
+      <w:r>
+        <w:rPr>
+          <w:lang w:val="de-DE"/>
+        </w:rPr>
+        <w:t>Mergesort</w:t>
+      </w:r>
+      <w:proofErr w:type="spellEnd"/>
+      <w:r>
+        <w:rPr>
+          <w:lang w:val="de-DE"/>
+        </w:rPr>
+        <w:t xml:space="preserve"> gehört zur Klasse der effizientesten bekannten Vergleichsalgorithmen. </w:t>
+      </w:r>
+      <w:r>
+        <w:rPr>
+          <w:lang w:val="de-DE"/>
+        </w:rPr>
+        <w:t xml:space="preserve">Aus Platzgründen wird auf den vollständigen Beweis verzichtet. Für weitere Informationen verweisen wir aus </w:t>
+      </w:r>
+      <w:proofErr w:type="spellStart"/>
+      <w:r>
+        <w:rPr>
+          <w:lang w:val="de-DE"/>
+        </w:rPr>
+        <w:t>Sedgewick</w:t>
+      </w:r>
+      <w:proofErr w:type="spellEnd"/>
+      <w:r>
+        <w:rPr>
+          <w:lang w:val="de-DE"/>
+        </w:rPr>
+        <w:t xml:space="preserve"> &amp; Waynes „Algorithmen- Algorithmen &amp; Datenstrukturen“</w:t>
       </w:r>
       <w:sdt>
         <w:sdtPr>
@@ -707,124 +1004,138 @@
         </w:rPr>
         <w:t>:</w:t>
       </w:r>
+      <w:r>
+        <w:rPr>
+          <w:lang w:val="de-DE"/>
+        </w:rPr>
+        <w:t xml:space="preserve"> </w:t>
+      </w:r>
+      <w:r>
+        <w:rPr>
+          <w:i/>
+          <w:lang w:val="de-DE"/>
+        </w:rPr>
+        <w:t>O(N) = N * Log(N)</w:t>
+      </w:r>
     </w:p>
     <w:p>
       <w:pPr>
+        <w:pStyle w:val="Heading1"/>
         <w:spacing w:after="0"/>
-        <w:jc w:val="center"/>
-        <w:rPr>
-          <w:lang w:val="de-DE"/>
-        </w:rPr>
-      </w:pPr>
-      <w:r>
-        <w:rPr>
-          <w:i/>
-          <w:lang w:val="de-DE"/>
-        </w:rPr>
-        <w:t>O(N) = N * Log(N)</w:t>
+        <w:rPr>
+          <w:lang w:val="de-DE"/>
+        </w:rPr>
+      </w:pPr>
+      <w:r>
+        <w:rPr>
+          <w:lang w:val="de-DE"/>
+        </w:rPr>
+        <w:t>Zufallszahlengenerator: KISS</w:t>
       </w:r>
     </w:p>
     <w:p>
       <w:pPr>
-        <w:pStyle w:val="Heading1"/>
-        <w:spacing w:after="0"/>
-        <w:rPr>
-          <w:lang w:val="de-DE"/>
-        </w:rPr>
-      </w:pPr>
-      <w:r>
-        <w:rPr>
-          <w:lang w:val="de-DE"/>
-        </w:rPr>
-        <w:lastRenderedPageBreak/>
-        <w:t>Zufallszahlengenerator: KISS</w:t>
+        <w:pStyle w:val="Heading2"/>
+        <w:rPr>
+          <w:lang w:val="de-DE"/>
+        </w:rPr>
+      </w:pPr>
+      <w:r>
+        <w:rPr>
+          <w:lang w:val="de-DE"/>
+        </w:rPr>
+        <w:t>Motivation</w:t>
       </w:r>
     </w:p>
     <w:p>
       <w:pPr>
-        <w:pStyle w:val="Heading2"/>
-        <w:rPr>
-          <w:lang w:val="de-DE"/>
-        </w:rPr>
-      </w:pPr>
-      <w:r>
-        <w:rPr>
-          <w:lang w:val="de-DE"/>
-        </w:rPr>
-        <w:t>Motivation</w:t>
+        <w:spacing w:after="0"/>
+        <w:rPr>
+          <w:lang w:val="de-DE"/>
+        </w:rPr>
+      </w:pPr>
+      <w:r>
+        <w:rPr>
+          <w:lang w:val="de-DE"/>
+        </w:rPr>
+        <w:t>Der Zufalls</w:t>
+      </w:r>
+      <w:r>
+        <w:rPr>
+          <w:lang w:val="de-DE"/>
+        </w:rPr>
+        <w:t>zahlen</w:t>
+      </w:r>
+      <w:r>
+        <w:rPr>
+          <w:lang w:val="de-DE"/>
+        </w:rPr>
+        <w:t>generator liefert</w:t>
+      </w:r>
+      <w:r>
+        <w:rPr>
+          <w:lang w:val="de-DE"/>
+        </w:rPr>
+        <w:t xml:space="preserve"> durch die Addition von 3 Pseudozufallszahlen</w:t>
+      </w:r>
+      <w:r>
+        <w:rPr>
+          <w:lang w:val="de-DE"/>
+        </w:rPr>
+        <w:t xml:space="preserve"> laut Greg Rose, Mitarbeiter des Forschungs</w:t>
+      </w:r>
+      <w:r>
+        <w:rPr>
+          <w:lang w:val="de-DE"/>
+        </w:rPr>
+        <w:t>zentrums</w:t>
+      </w:r>
+      <w:r>
+        <w:rPr>
+          <w:lang w:val="de-DE"/>
+        </w:rPr>
+        <w:t xml:space="preserve"> für Mobilfunkkommunikation von</w:t>
+      </w:r>
+      <w:r>
+        <w:rPr>
+          <w:lang w:val="de-DE"/>
+        </w:rPr>
+        <w:t xml:space="preserve"> Qualcomm, ausreichend zufällig gestreute</w:t>
+      </w:r>
+      <w:r>
+        <w:rPr>
+          <w:lang w:val="de-DE"/>
+        </w:rPr>
+        <w:t xml:space="preserve"> Zahlen</w:t>
+      </w:r>
+      <w:r>
+        <w:rPr>
+          <w:lang w:val="de-DE"/>
+        </w:rPr>
+        <w:t xml:space="preserve"> für Simulationen</w:t>
+      </w:r>
+      <w:r>
+        <w:rPr>
+          <w:rStyle w:val="FootnoteReference"/>
+          <w:lang w:val="de-DE"/>
+        </w:rPr>
+        <w:footnoteReference w:id="2"/>
+      </w:r>
+      <w:r>
+        <w:rPr>
+          <w:lang w:val="de-DE"/>
+        </w:rPr>
+        <w:t>, weswegen wir uns für diesen Algorithmus entschieden</w:t>
+      </w:r>
+      <w:r>
+        <w:rPr>
+          <w:lang w:val="de-DE"/>
+        </w:rPr>
+        <w:t>.</w:t>
       </w:r>
     </w:p>
     <w:p>
       <w:pPr>
-        <w:spacing w:after="0"/>
-        <w:rPr>
-          <w:lang w:val="de-DE"/>
-        </w:rPr>
-      </w:pPr>
-      <w:r>
-        <w:rPr>
-          <w:lang w:val="de-DE"/>
-        </w:rPr>
-        <w:t>Der KISS Generator ist ein Generator, der</w:t>
-      </w:r>
-      <w:r>
-        <w:rPr>
-          <w:lang w:val="de-DE"/>
-        </w:rPr>
-        <w:t xml:space="preserve"> eine Summe</w:t>
-      </w:r>
-      <w:r>
-        <w:rPr>
-          <w:lang w:val="de-DE"/>
-        </w:rPr>
-        <w:t xml:space="preserve"> aus</w:t>
-      </w:r>
-      <w:r>
-        <w:rPr>
-          <w:lang w:val="de-DE"/>
-        </w:rPr>
-        <w:t xml:space="preserve"> den Ergebnissen von</w:t>
-      </w:r>
-      <w:r>
-        <w:rPr>
-          <w:lang w:val="de-DE"/>
-        </w:rPr>
-        <w:t xml:space="preserve"> </w:t>
-      </w:r>
-      <w:r>
-        <w:rPr>
-          <w:lang w:val="de-DE"/>
-        </w:rPr>
-        <w:t xml:space="preserve">3 Pseudozahlengeneratoren </w:t>
-      </w:r>
-      <w:r>
-        <w:rPr>
-          <w:lang w:val="de-DE"/>
-        </w:rPr>
-        <w:t>darstellt. Der Zufallsgenerator liefert laut Greg Rose, Mitarbeiter des Forschungs- &amp; Entwicklungszentrums für Mobilfunkkommunikation von Qualcomm, ausreichend zufällige Zahlen</w:t>
-      </w:r>
-      <w:r>
-        <w:rPr>
-          <w:lang w:val="de-DE"/>
-        </w:rPr>
-        <w:t xml:space="preserve"> für Simulationen</w:t>
-      </w:r>
-      <w:r>
-        <w:rPr>
-          <w:rStyle w:val="FootnoteReference"/>
-          <w:lang w:val="de-DE"/>
-        </w:rPr>
-        <w:footnoteReference w:id="2"/>
-      </w:r>
-      <w:r>
-        <w:rPr>
-          <w:lang w:val="de-DE"/>
-        </w:rPr>
-        <w:t>.</w:t>
-      </w:r>
-    </w:p>
-    <w:p>
-      <w:pPr>
         <w:pStyle w:val="Heading2"/>
         <w:rPr>
           <w:lang w:val="de-DE"/>
@@ -834,6 +1145,7 @@
         <w:rPr>
           <w:lang w:val="de-DE"/>
         </w:rPr>
+        <w:lastRenderedPageBreak/>
         <w:t>Analyse</w:t>
       </w:r>
     </w:p>
@@ -933,7 +1245,54 @@
         <w:rPr>
           <w:lang w:val="de-DE"/>
         </w:rPr>
-        <w:t>Aus zufälligem Startwert seed wird durch Multiplikation mit einer Konstante 1 und Addition mit Konstante 2 Pseudozufallszahl generiert</w:t>
+        <w:t>Zufallszahl</w:t>
+      </w:r>
+      <w:r>
+        <w:rPr>
+          <w:lang w:val="de-DE"/>
+        </w:rPr>
+        <w:t>1</w:t>
+      </w:r>
+      <w:r>
+        <w:rPr>
+          <w:b/>
+          <w:lang w:val="de-DE"/>
+        </w:rPr>
+        <w:t xml:space="preserve"> </w:t>
+      </w:r>
+      <w:r>
+        <w:rPr>
+          <w:lang w:val="de-DE"/>
+        </w:rPr>
+        <w:t xml:space="preserve">= </w:t>
+      </w:r>
+      <w:proofErr w:type="spellStart"/>
+      <w:r>
+        <w:rPr>
+          <w:lang w:val="de-DE"/>
+        </w:rPr>
+        <w:t>seed</w:t>
+      </w:r>
+      <w:proofErr w:type="spellEnd"/>
+      <w:r>
+        <w:rPr>
+          <w:lang w:val="de-DE"/>
+        </w:rPr>
+        <w:t xml:space="preserve"> * Konst1 + Konst2</w:t>
+      </w:r>
+      <w:r>
+        <w:rPr>
+          <w:b/>
+          <w:lang w:val="de-DE"/>
+        </w:rPr>
+        <w:t xml:space="preserve"> </w:t>
+      </w:r>
+      <w:r>
+        <w:rPr>
+          <w:b/>
+          <w:lang w:val="de-DE"/>
+        </w:rPr>
+        <w:t xml:space="preserve"> </w:t>
       </w:r>
     </w:p>
     <w:p>
@@ -953,7 +1312,23 @@
           <w:b/>
           <w:lang w:val="de-DE"/>
         </w:rPr>
-        <w:t>XOR Shifting Algorithmus</w:t>
+        <w:t xml:space="preserve">XOR </w:t>
+      </w:r>
+      <w:proofErr w:type="spellStart"/>
+      <w:r>
+        <w:rPr>
+          <w:b/>
+          <w:lang w:val="de-DE"/>
+        </w:rPr>
+        <w:t>Shifting</w:t>
+      </w:r>
+      <w:proofErr w:type="spellEnd"/>
+      <w:r>
+        <w:rPr>
+          <w:b/>
+          <w:lang w:val="de-DE"/>
+        </w:rPr>
+        <w:t xml:space="preserve"> Algorithmus</w:t>
       </w:r>
       <w:r>
         <w:rPr>
@@ -987,18 +1362,43 @@
           <w:lang w:val="de-DE"/>
         </w:rPr>
       </w:pPr>
+      <w:proofErr w:type="spellStart"/>
       <w:r>
         <w:rPr>
           <w:b/>
           <w:lang w:val="de-DE"/>
         </w:rPr>
-        <w:t>Multiply-with-Carry Algorithmus</w:t>
-      </w:r>
+        <w:t>Multiply</w:t>
+      </w:r>
+      <w:proofErr w:type="spellEnd"/>
       <w:r>
         <w:rPr>
           <w:b/>
           <w:lang w:val="de-DE"/>
         </w:rPr>
+        <w:t>-</w:t>
+      </w:r>
+      <w:proofErr w:type="spellStart"/>
+      <w:r>
+        <w:rPr>
+          <w:b/>
+          <w:lang w:val="de-DE"/>
+        </w:rPr>
+        <w:t>with</w:t>
+      </w:r>
+      <w:proofErr w:type="spellEnd"/>
+      <w:r>
+        <w:rPr>
+          <w:b/>
+          <w:lang w:val="de-DE"/>
+        </w:rPr>
+        <w:t>-Carry Algorithmus</w:t>
+      </w:r>
+      <w:r>
+        <w:rPr>
+          <w:b/>
+          <w:lang w:val="de-DE"/>
+        </w:rPr>
         <w:t>:</w:t>
       </w:r>
       <w:r>
@@ -1043,7 +1443,21 @@
         <w:rPr>
           <w:lang w:val="de-DE"/>
         </w:rPr>
-        <w:t xml:space="preserve"> Zahl, Addition mit Konstante, Verschiebung um 32 Bit nach rechts und casten als 32 Bit Zahl</w:t>
+        <w:t xml:space="preserve"> Zahl, Addition mit Konstante, Verschiebung um 32 Bit nach rechts und </w:t>
+      </w:r>
+      <w:proofErr w:type="spellStart"/>
+      <w:r>
+        <w:rPr>
+          <w:lang w:val="de-DE"/>
+        </w:rPr>
+        <w:t>casten</w:t>
+      </w:r>
+      <w:proofErr w:type="spellEnd"/>
+      <w:r>
+        <w:rPr>
+          <w:lang w:val="de-DE"/>
+        </w:rPr>
+        <w:t xml:space="preserve"> als 32 Bit Zahl</w:t>
       </w:r>
       <w:r>
         <w:rPr>
@@ -1096,19 +1510,60 @@
         <w:rPr>
           <w:lang w:val="de-DE"/>
         </w:rPr>
-        <w:t xml:space="preserve">Für das Seed wurde folgende Formel </w:t>
-      </w:r>
-      <w:r>
-        <w:rPr>
-          <w:lang w:val="de-DE"/>
-        </w:rPr>
-        <w:t>angewandt: s</w:t>
-      </w:r>
-      <w:r>
-        <w:rPr>
-          <w:lang w:val="de-DE"/>
-        </w:rPr>
-        <w:t>eed = address</w:t>
+        <w:t xml:space="preserve">Für das </w:t>
+      </w:r>
+      <w:proofErr w:type="spellStart"/>
+      <w:r>
+        <w:rPr>
+          <w:lang w:val="de-DE"/>
+        </w:rPr>
+        <w:t>Seed</w:t>
+      </w:r>
+      <w:proofErr w:type="spellEnd"/>
+      <w:r>
+        <w:rPr>
+          <w:lang w:val="de-DE"/>
+        </w:rPr>
+        <w:t xml:space="preserve"> wurde folgende Formel </w:t>
+      </w:r>
+      <w:r>
+        <w:rPr>
+          <w:lang w:val="de-DE"/>
+        </w:rPr>
+        <w:t xml:space="preserve">angewandt: </w:t>
+      </w:r>
+      <w:proofErr w:type="spellStart"/>
+      <w:r>
+        <w:rPr>
+          <w:lang w:val="de-DE"/>
+        </w:rPr>
+        <w:t>s</w:t>
+      </w:r>
+      <w:r>
+        <w:rPr>
+          <w:lang w:val="de-DE"/>
+        </w:rPr>
+        <w:t>eed</w:t>
+      </w:r>
+      <w:proofErr w:type="spellEnd"/>
+      <w:r>
+        <w:rPr>
+          <w:lang w:val="de-DE"/>
+        </w:rPr>
+        <w:t xml:space="preserve"> =</w:t>
+      </w:r>
+      <w:proofErr w:type="spellStart"/>
+      <w:r>
+        <w:rPr>
+          <w:lang w:val="de-DE"/>
+        </w:rPr>
+        <w:t>A</w:t>
+      </w:r>
+      <w:r>
+        <w:rPr>
+          <w:lang w:val="de-DE"/>
+        </w:rPr>
+        <w:t>ddress</w:t>
       </w:r>
       <w:r>
         <w:rPr>
@@ -1121,26 +1576,49 @@
           <w:sz w:val="12"/>
           <w:lang w:val="de-DE"/>
         </w:rPr>
-        <w:t xml:space="preserve">Stackpointer </w:t>
-      </w:r>
-      <w:r>
-        <w:rPr>
-          <w:lang w:val="de-DE"/>
-        </w:rPr>
-        <w:t>*  t</w:t>
-      </w:r>
+        <w:t>Stackpointer</w:t>
+      </w:r>
+      <w:proofErr w:type="spellEnd"/>
       <w:r>
         <w:rPr>
           <w:sz w:val="12"/>
           <w:lang w:val="de-DE"/>
         </w:rPr>
+        <w:t xml:space="preserve"> </w:t>
+      </w:r>
+      <w:r>
+        <w:rPr>
+          <w:lang w:val="de-DE"/>
+        </w:rPr>
+        <w:t xml:space="preserve">*  </w:t>
+      </w:r>
+      <w:proofErr w:type="spellStart"/>
+      <w:r>
+        <w:rPr>
+          <w:lang w:val="de-DE"/>
+        </w:rPr>
+        <w:t>t</w:t>
+      </w:r>
+      <w:r>
+        <w:rPr>
+          <w:sz w:val="12"/>
+          <w:lang w:val="de-DE"/>
+        </w:rPr>
         <w:t>Programmausführung</w:t>
       </w:r>
-      <w:r>
-        <w:rPr>
-          <w:lang w:val="de-DE"/>
-        </w:rPr>
-        <w:t xml:space="preserve"> / N</w:t>
+      <w:proofErr w:type="spellEnd"/>
+      <w:r>
+        <w:rPr>
+          <w:lang w:val="de-DE"/>
+        </w:rPr>
+        <w:t xml:space="preserve"> / </w:t>
+      </w:r>
+      <w:proofErr w:type="spellStart"/>
+      <w:r>
+        <w:rPr>
+          <w:lang w:val="de-DE"/>
+        </w:rPr>
+        <w:t>N</w:t>
       </w:r>
       <w:r>
         <w:rPr>
@@ -1149,6 +1627,7 @@
         </w:rPr>
         <w:t>Eingabe</w:t>
       </w:r>
+      <w:proofErr w:type="spellEnd"/>
     </w:p>
     <w:p>
       <w:pPr>
@@ -1173,13 +1652,41 @@
         <w:rPr>
           <w:lang w:val="de-DE"/>
         </w:rPr>
-        <w:t xml:space="preserve"> und Zeit</w:t>
-      </w:r>
-      <w:r>
-        <w:rPr>
-          <w:lang w:val="de-DE"/>
-        </w:rPr>
-        <w:t xml:space="preserve"> beim Multiply-with-Carry Algorithmus auf </w:t>
+        <w:t xml:space="preserve"> </w:t>
+      </w:r>
+      <w:r>
+        <w:rPr>
+          <w:lang w:val="de-DE"/>
+        </w:rPr>
+        <w:t xml:space="preserve">beim </w:t>
+      </w:r>
+      <w:proofErr w:type="spellStart"/>
+      <w:r>
+        <w:rPr>
+          <w:lang w:val="de-DE"/>
+        </w:rPr>
+        <w:t>Multiply</w:t>
+      </w:r>
+      <w:proofErr w:type="spellEnd"/>
+      <w:r>
+        <w:rPr>
+          <w:lang w:val="de-DE"/>
+        </w:rPr>
+        <w:t>-</w:t>
+      </w:r>
+      <w:proofErr w:type="spellStart"/>
+      <w:r>
+        <w:rPr>
+          <w:lang w:val="de-DE"/>
+        </w:rPr>
+        <w:t>with</w:t>
+      </w:r>
+      <w:proofErr w:type="spellEnd"/>
+      <w:r>
+        <w:rPr>
+          <w:lang w:val="de-DE"/>
+        </w:rPr>
+        <w:t xml:space="preserve">-Carry Algorithmus auf </w:t>
       </w:r>
       <w:r>
         <w:rPr>
@@ -1228,8 +1735,21 @@
         <w:rPr>
           <w:lang w:val="de-DE"/>
         </w:rPr>
-        <w:t xml:space="preserve">Der Output der Implementierung des Mergesorts wird in eine Textdatei geschrieben. Voraussetzung hierfür ist, dass sich der Ordner </w:t>
-      </w:r>
+        <w:t xml:space="preserve">Der Output </w:t>
+      </w:r>
+      <w:r>
+        <w:rPr>
+          <w:lang w:val="de-DE"/>
+        </w:rPr>
+        <w:t>des Programms</w:t>
+      </w:r>
+      <w:r>
+        <w:rPr>
+          <w:lang w:val="de-DE"/>
+        </w:rPr>
+        <w:t xml:space="preserve"> wird in eine Textdatei geschrieben. Voraussetzung hierfür ist, dass sich der Ordner </w:t>
+      </w:r>
+      <w:proofErr w:type="spellStart"/>
       <w:r>
         <w:rPr>
           <w:i/>
@@ -1237,6 +1757,7 @@
         </w:rPr>
         <w:t>assembler</w:t>
       </w:r>
+      <w:proofErr w:type="spellEnd"/>
       <w:r>
         <w:rPr>
           <w:i/>
@@ -1256,6 +1777,13 @@
           <w:lang w:val="de-DE"/>
         </w:rPr>
         <w:t>C:\assembler\*</w:t>
+      </w:r>
+      <w:r>
+        <w:rPr>
+          <w:i/>
+          <w:lang w:val="de-DE"/>
+        </w:rPr>
+        <w:t>.txt</w:t>
       </w:r>
     </w:p>
     <w:p>
@@ -1265,12 +1793,14 @@
           <w:lang w:val="de-DE"/>
         </w:rPr>
       </w:pPr>
+      <w:proofErr w:type="spellStart"/>
       <w:r>
         <w:rPr>
           <w:lang w:val="de-DE"/>
         </w:rPr>
         <w:t>Errorhandling</w:t>
       </w:r>
+      <w:proofErr w:type="spellEnd"/>
     </w:p>
     <w:p>
       <w:pPr>
@@ -1326,8 +1856,16 @@
         <w:rPr>
           <w:lang w:val="de-DE"/>
         </w:rPr>
-        <w:t>Es wird zunächst versucht, eine bestehende Datei zu öffnen; ist keine Datei vorhanden, so wird eine neue erstellt</w:t>
-      </w:r>
+        <w:t>Bestehende Datei wird geöffnet, falls nicht vorhanden, wird sie erstellt</w:t>
+      </w:r>
+      <w:r>
+        <w:rPr>
+          <w:lang w:val="de-DE"/>
+        </w:rPr>
+        <w:t xml:space="preserve"> ist </w:t>
+      </w:r>
+      <w:bookmarkStart w:id="0" w:name="_GoBack"/>
+      <w:bookmarkEnd w:id="0"/>
     </w:p>
     <w:p>
       <w:pPr>
@@ -1340,7 +1878,6 @@
         <w:rPr>
           <w:lang w:val="de-DE"/>
         </w:rPr>
-        <w:lastRenderedPageBreak/>
         <w:t>Verwendung des Heaps</w:t>
       </w:r>
     </w:p>
@@ -1421,161 +1958,29 @@
         <w:pStyle w:val="Bibliography"/>
         <w:ind w:left="720" w:hanging="720"/>
         <w:rPr>
+          <w:lang w:val="de-DE"/>
+        </w:rPr>
+      </w:pPr>
+      <w:r>
+        <w:rPr>
+          <w:rStyle w:val="FootnoteReference"/>
+        </w:rPr>
+        <w:footnoteRef/>
+      </w:r>
+      <w:r>
+        <w:rPr>
+          <w:lang w:val="de-DE"/>
+        </w:rPr>
+        <w:t xml:space="preserve"> </w:t>
+      </w:r>
+      <w:r>
+        <w:rPr>
           <w:noProof/>
           <w:sz w:val="16"/>
           <w:szCs w:val="16"/>
           <w:lang w:val="de-DE"/>
         </w:rPr>
-      </w:pPr>
-      <w:r>
-        <w:rPr>
-          <w:rStyle w:val="FootnoteReference"/>
-        </w:rPr>
-        <w:footnoteRef/>
-      </w:r>
-      <w:r>
-        <w:rPr>
-          <w:lang w:val="de-DE"/>
-        </w:rPr>
-        <w:t xml:space="preserve"> </w:t>
-      </w:r>
-    </w:p>
-    <w:sdt>
-      <w:sdtPr>
-        <w:rPr>
-          <w:sz w:val="16"/>
-          <w:szCs w:val="16"/>
-        </w:rPr>
-        <w:id w:val="-1131553826"/>
-        <w:bibliography/>
-      </w:sdtPr>
-      <w:sdtEndPr>
-        <w:rPr>
-          <w:sz w:val="22"/>
-          <w:szCs w:val="22"/>
-        </w:rPr>
-      </w:sdtEndPr>
-      <w:sdtContent>
-        <w:p>
-          <w:pPr>
-            <w:pStyle w:val="Bibliography"/>
-            <w:ind w:left="720" w:hanging="720"/>
-            <w:rPr>
-              <w:noProof/>
-              <w:sz w:val="16"/>
-              <w:szCs w:val="16"/>
-              <w:lang w:val="de-DE"/>
-            </w:rPr>
-          </w:pPr>
-          <w:r>
-            <w:rPr>
-              <w:sz w:val="16"/>
-              <w:szCs w:val="16"/>
-            </w:rPr>
-            <w:fldChar w:fldCharType="begin"/>
-          </w:r>
-          <w:r>
-            <w:rPr>
-              <w:sz w:val="16"/>
-              <w:szCs w:val="16"/>
-              <w:lang w:val="de-DE"/>
-            </w:rPr>
-            <w:instrText xml:space="preserve"> BIBLIOGRAPHY </w:instrText>
-          </w:r>
-          <w:r>
-            <w:rPr>
-              <w:sz w:val="16"/>
-              <w:szCs w:val="16"/>
-            </w:rPr>
-            <w:fldChar w:fldCharType="separate"/>
-          </w:r>
-          <w:r>
-            <w:rPr>
-              <w:noProof/>
-              <w:sz w:val="16"/>
-              <w:szCs w:val="16"/>
-              <w:lang w:val="de-DE"/>
-            </w:rPr>
-            <w:t xml:space="preserve">Sedgewick, R., &amp; Wayne, K. (2014). </w:t>
-          </w:r>
-          <w:r>
-            <w:rPr>
-              <w:i/>
-              <w:iCs/>
-              <w:noProof/>
-              <w:sz w:val="16"/>
-              <w:szCs w:val="16"/>
-              <w:lang w:val="de-DE"/>
-            </w:rPr>
-            <w:t>Algorithmen - Algorithmen und Datenstrukturen.</w:t>
-          </w:r>
-          <w:r>
-            <w:rPr>
-              <w:iCs/>
-              <w:noProof/>
-              <w:sz w:val="16"/>
-              <w:szCs w:val="16"/>
-              <w:lang w:val="de-DE"/>
-            </w:rPr>
-            <w:t>S. 294 ff.</w:t>
-          </w:r>
-          <w:r>
-            <w:rPr>
-              <w:noProof/>
-              <w:sz w:val="16"/>
-              <w:szCs w:val="16"/>
-              <w:lang w:val="de-DE"/>
-            </w:rPr>
-            <w:t xml:space="preserve"> Pearson Deutschland GmbH.</w:t>
-          </w:r>
-        </w:p>
-        <w:p>
-          <w:pPr>
-            <w:rPr>
-              <w:lang w:val="de-DE"/>
-            </w:rPr>
-          </w:pPr>
-          <w:r>
-            <w:rPr>
-              <w:b/>
-              <w:bCs/>
-              <w:noProof/>
-              <w:sz w:val="16"/>
-              <w:szCs w:val="16"/>
-            </w:rPr>
-            <w:fldChar w:fldCharType="end"/>
-          </w:r>
-        </w:p>
-      </w:sdtContent>
-    </w:sdt>
-  </w:footnote>
-  <w:footnote w:id="2">
-    <w:p>
-      <w:pPr>
-        <w:pStyle w:val="Bibliography"/>
-        <w:ind w:left="720" w:hanging="720"/>
-        <w:rPr>
-          <w:noProof/>
-          <w:sz w:val="24"/>
-          <w:szCs w:val="24"/>
-        </w:rPr>
-      </w:pPr>
-      <w:r>
-        <w:rPr>
-          <w:rStyle w:val="FootnoteReference"/>
-        </w:rPr>
-        <w:footnoteRef/>
-      </w:r>
-      <w:r>
-        <w:t xml:space="preserve"> </w:t>
-      </w:r>
-      <w:r>
-        <w:rPr>
-          <w:noProof/>
-          <w:sz w:val="16"/>
-          <w:szCs w:val="16"/>
-        </w:rPr>
-        <w:t xml:space="preserve">Rose, G. (2011). </w:t>
+        <w:t xml:space="preserve">Sedgewick, R., &amp; Wayne, K. (2014). </w:t>
       </w:r>
       <w:r>
         <w:rPr>
@@ -1584,20 +1989,89 @@
           <w:noProof/>
           <w:sz w:val="16"/>
           <w:szCs w:val="16"/>
-        </w:rPr>
-        <w:t>KISS: A Bit Too Simple.</w:t>
-      </w:r>
-      <w:r>
-        <w:rPr>
+          <w:lang w:val="de-DE"/>
+        </w:rPr>
+        <w:t>Algorithmen - Algorithmen und Datenstrukturen.</w:t>
+      </w:r>
+      <w:r>
+        <w:rPr>
+          <w:i/>
+          <w:iCs/>
           <w:noProof/>
           <w:sz w:val="16"/>
           <w:szCs w:val="16"/>
+          <w:lang w:val="de-DE"/>
+        </w:rPr>
+        <w:t>S. 294 ff.</w:t>
+      </w:r>
+      <w:r>
+        <w:rPr>
+          <w:noProof/>
+          <w:sz w:val="16"/>
+          <w:szCs w:val="16"/>
+          <w:lang w:val="de-DE"/>
+        </w:rPr>
+        <w:t xml:space="preserve"> Pearson Deutschland GmbH.</w:t>
+      </w:r>
+    </w:p>
+  </w:footnote>
+  <w:footnote w:id="2">
+    <w:p>
+      <w:pPr>
+        <w:pStyle w:val="Bibliography"/>
+        <w:ind w:left="720" w:hanging="720"/>
+        <w:rPr>
+          <w:noProof/>
+          <w:sz w:val="24"/>
+          <w:szCs w:val="24"/>
+          <w:lang w:val="de-DE"/>
+        </w:rPr>
+      </w:pPr>
+      <w:r>
+        <w:rPr>
+          <w:rStyle w:val="FootnoteReference"/>
+        </w:rPr>
+        <w:footnoteRef/>
+      </w:r>
+      <w:r>
+        <w:rPr>
+          <w:lang w:val="de-DE"/>
+        </w:rPr>
+        <w:t xml:space="preserve"> </w:t>
+      </w:r>
+      <w:r>
+        <w:rPr>
+          <w:noProof/>
+          <w:sz w:val="16"/>
+          <w:szCs w:val="16"/>
+          <w:lang w:val="de-DE"/>
+        </w:rPr>
+        <w:t xml:space="preserve">Rose, G. (2011). </w:t>
+      </w:r>
+      <w:r>
+        <w:rPr>
+          <w:i/>
+          <w:iCs/>
+          <w:noProof/>
+          <w:sz w:val="16"/>
+          <w:szCs w:val="16"/>
+          <w:lang w:val="de-DE"/>
+        </w:rPr>
+        <w:t>KISS: A Bit Too Simple.</w:t>
+      </w:r>
+      <w:r>
+        <w:rPr>
+          <w:noProof/>
+          <w:sz w:val="16"/>
+          <w:szCs w:val="16"/>
+          <w:lang w:val="de-DE"/>
         </w:rPr>
         <w:t xml:space="preserve"> Qualcomm Incorporated</w:t>
       </w:r>
       <w:r>
         <w:rPr>
           <w:noProof/>
+          <w:lang w:val="de-DE"/>
         </w:rPr>
         <w:t>.</w:t>
       </w:r>
@@ -1624,8 +2098,16 @@
         <w:rPr>
           <w:sz w:val="16"/>
           <w:szCs w:val="16"/>
-        </w:rPr>
-        <w:t xml:space="preserve">https://de.wikipedia.org/wiki/KISS_(Zufallszahlengenerator) </w:t>
+          <w:lang w:val="de-DE"/>
+        </w:rPr>
+        <w:t>https://de.wikipedia.org/wiki/KISS_(Zufallszahlengenerator</w:t>
+      </w:r>
+      <w:r>
+        <w:rPr>
+          <w:sz w:val="16"/>
+          <w:szCs w:val="16"/>
+        </w:rPr>
+        <w:t xml:space="preserve">) </w:t>
       </w:r>
     </w:p>
   </w:footnote>
@@ -3266,6 +3748,25 @@
     <w:unhideWhenUsed/>
     <w:rsid w:val="00C17902"/>
   </w:style>
+  <w:style w:type="paragraph" w:styleId="Caption">
+    <w:name w:val="caption"/>
+    <w:basedOn w:val="Normal"/>
+    <w:next w:val="Normal"/>
+    <w:uiPriority w:val="35"/>
+    <w:unhideWhenUsed/>
+    <w:qFormat/>
+    <w:rsid w:val="00034C06"/>
+    <w:pPr>
+      <w:spacing w:after="200" w:line="240" w:lineRule="auto"/>
+    </w:pPr>
+    <w:rPr>
+      <w:i/>
+      <w:iCs/>
+      <w:color w:val="808285" w:themeColor="text2"/>
+      <w:sz w:val="18"/>
+      <w:szCs w:val="18"/>
+    </w:rPr>
+  </w:style>
 </w:styles>
 </file>
 
@@ -3519,7 +4020,7 @@
 </file>
 
 <file path=customXml/itemProps1.xml><?xml version="1.0" encoding="utf-8"?>
-<ds:datastoreItem xmlns:ds="http://schemas.openxmlformats.org/officeDocument/2006/customXml" ds:itemID="{08E15BCD-70DB-4E43-9011-3407F5A0E3E7}">
+<ds:datastoreItem xmlns:ds="http://schemas.openxmlformats.org/officeDocument/2006/customXml" ds:itemID="{9E0B5108-FBAD-4487-B607-CDBDC6AEB507}">
   <ds:schemaRefs>
     <ds:schemaRef ds:uri="http://schemas.openxmlformats.org/officeDocument/2006/bibliography"/>
   </ds:schemaRefs>

</xml_diff>

<commit_message>
Finalized documentation, added .pdf
</commit_message>
<xml_diff>
--- a/Dokumentation/Rechnerarchitektur.docx
+++ b/Dokumentation/Rechnerarchitektur.docx
@@ -840,14 +840,27 @@
       <w:r>
         <w:t xml:space="preserve">Code </w:t>
       </w:r>
-      <w:fldSimple w:instr=" SEQ Code \* ARABIC ">
-        <w:r>
-          <w:rPr>
-            <w:noProof/>
-          </w:rPr>
-          <w:t>1</w:t>
-        </w:r>
-      </w:fldSimple>
+      <w:r>
+        <w:fldChar w:fldCharType="begin"/>
+      </w:r>
+      <w:r>
+        <w:instrText xml:space="preserve"> SEQ Code \* ARABIC </w:instrText>
+      </w:r>
+      <w:r>
+        <w:fldChar w:fldCharType="separate"/>
+      </w:r>
+      <w:r>
+        <w:rPr>
+          <w:noProof/>
+        </w:rPr>
+        <w:t>1</w:t>
+      </w:r>
+      <w:r>
+        <w:rPr>
+          <w:noProof/>
+        </w:rPr>
+        <w:fldChar w:fldCharType="end"/>
+      </w:r>
       <w:r>
         <w:t xml:space="preserve">: </w:t>
       </w:r>
@@ -1721,11 +1734,189 @@
         <w:rPr>
           <w:lang w:val="de-DE"/>
         </w:rPr>
-        <w:t>Schreiben in eine Datei</w:t>
+        <w:t xml:space="preserve">Lesen </w:t>
+      </w:r>
+      <w:r>
+        <w:rPr>
+          <w:lang w:val="de-DE"/>
+        </w:rPr>
+        <w:t>aus</w:t>
+      </w:r>
+      <w:r>
+        <w:rPr>
+          <w:lang w:val="de-DE"/>
+        </w:rPr>
+        <w:t xml:space="preserve"> einer Datei</w:t>
       </w:r>
     </w:p>
     <w:p>
       <w:pPr>
+        <w:rPr>
+          <w:lang w:val="de-DE"/>
+        </w:rPr>
+      </w:pPr>
+      <w:r>
+        <w:rPr>
+          <w:lang w:val="de-DE"/>
+        </w:rPr>
+        <w:t>Das Programm ist in der Lage, einen Input von einem File zu lesen.</w:t>
+      </w:r>
+      <w:r>
+        <w:rPr>
+          <w:lang w:val="de-DE"/>
+        </w:rPr>
+        <w:t xml:space="preserve"> Die Input Datei muss </w:t>
+      </w:r>
+      <w:r>
+        <w:rPr>
+          <w:i/>
+          <w:lang w:val="de-DE"/>
+        </w:rPr>
+        <w:t>mergesort_recursive_input.txt</w:t>
+      </w:r>
+      <w:r>
+        <w:rPr>
+          <w:lang w:val="de-DE"/>
+        </w:rPr>
+        <w:t xml:space="preserve"> heißen und sich in </w:t>
+      </w:r>
+      <w:r>
+        <w:rPr>
+          <w:b/>
+          <w:color w:val="FF0000"/>
+          <w:u w:val="single"/>
+          <w:lang w:val="de-DE"/>
+        </w:rPr>
+        <w:t>C:\assembler\</w:t>
+      </w:r>
+      <w:r>
+        <w:rPr>
+          <w:color w:val="FF0000"/>
+          <w:lang w:val="de-DE"/>
+        </w:rPr>
+        <w:t xml:space="preserve"> </w:t>
+      </w:r>
+      <w:r>
+        <w:rPr>
+          <w:lang w:val="de-DE"/>
+        </w:rPr>
+        <w:t>befinden. D</w:t>
+      </w:r>
+      <w:r>
+        <w:rPr>
+          <w:lang w:val="de-DE"/>
+        </w:rPr>
+        <w:t>ie Gleitkommazahl</w:t>
+      </w:r>
+      <w:r>
+        <w:rPr>
+          <w:lang w:val="de-DE"/>
+        </w:rPr>
+        <w:t xml:space="preserve"> muss sich</w:t>
+      </w:r>
+      <w:r>
+        <w:rPr>
+          <w:lang w:val="de-DE"/>
+        </w:rPr>
+        <w:t xml:space="preserve"> in einem validen Format </w:t>
+      </w:r>
+      <w:r>
+        <w:rPr>
+          <w:lang w:val="de-DE"/>
+        </w:rPr>
+        <w:t>befinden &amp; die Datei</w:t>
+      </w:r>
+      <w:r>
+        <w:rPr>
+          <w:lang w:val="de-DE"/>
+        </w:rPr>
+        <w:t xml:space="preserve"> </w:t>
+      </w:r>
+      <w:r>
+        <w:rPr>
+          <w:lang w:val="de-DE"/>
+        </w:rPr>
+        <w:t>muss &lt;</w:t>
+      </w:r>
+      <w:r>
+        <w:rPr>
+          <w:lang w:val="de-DE"/>
+        </w:rPr>
+        <w:t xml:space="preserve"> 12.500 Bytes </w:t>
+      </w:r>
+      <w:r>
+        <w:rPr>
+          <w:lang w:val="de-DE"/>
+        </w:rPr>
+        <w:t>sein</w:t>
+      </w:r>
+      <w:r>
+        <w:rPr>
+          <w:lang w:val="de-DE"/>
+        </w:rPr>
+        <w:t xml:space="preserve">. </w:t>
+      </w:r>
+      <w:r>
+        <w:rPr>
+          <w:lang w:val="de-DE"/>
+        </w:rPr>
+        <w:t xml:space="preserve">Eine valide Zahl </w:t>
+      </w:r>
+      <w:r>
+        <w:rPr>
+          <w:lang w:val="de-DE"/>
+        </w:rPr>
+        <w:t>genügt diesem regulären Ausdruck:</w:t>
+      </w:r>
+    </w:p>
+    <w:p>
+      <w:pPr>
+        <w:pStyle w:val="Code"/>
+        <w:rPr>
+          <w:lang w:val="de-DE"/>
+        </w:rPr>
+      </w:pPr>
+      <w:r>
+        <w:rPr>
+          <w:lang w:val="de-DE"/>
+        </w:rPr>
+        <w:t>([0-9A-F]{8})</w:t>
+      </w:r>
+      <w:r>
+        <w:rPr>
+          <w:lang w:val="de-DE"/>
+        </w:rPr>
+        <w:t xml:space="preserve"> </w:t>
+      </w:r>
+      <w:r>
+        <w:rPr>
+          <w:lang w:val="de-DE"/>
+        </w:rPr>
+        <w:t>(,[0-9A-F]{8})*</w:t>
+      </w:r>
+      <w:r>
+        <w:rPr>
+          <w:lang w:val="de-DE"/>
+        </w:rPr>
+        <w:t>.</w:t>
+      </w:r>
+    </w:p>
+    <w:p>
+      <w:pPr>
+        <w:pStyle w:val="Heading2"/>
+        <w:rPr>
+          <w:lang w:val="de-DE"/>
+        </w:rPr>
+      </w:pPr>
+      <w:r>
+        <w:rPr>
+          <w:lang w:val="de-DE"/>
+        </w:rPr>
+        <w:t>Schreiben in eine Datei</w:t>
+      </w:r>
+    </w:p>
+    <w:p>
+      <w:pPr>
         <w:spacing w:after="0"/>
         <w:rPr>
           <w:lang w:val="de-DE"/>
@@ -1747,43 +1938,80 @@
         <w:rPr>
           <w:lang w:val="de-DE"/>
         </w:rPr>
-        <w:t xml:space="preserve"> wird in eine Textdatei geschrieben. Voraussetzung hierfür ist, dass sich der Ordner </w:t>
+        <w:t xml:space="preserve"> wird in </w:t>
+      </w:r>
+      <w:r>
+        <w:rPr>
+          <w:i/>
+          <w:lang w:val="de-DE"/>
+        </w:rPr>
+        <w:t xml:space="preserve"> </w:t>
+      </w:r>
+      <w:r>
+        <w:rPr>
+          <w:i/>
+          <w:lang w:val="de-DE"/>
+        </w:rPr>
+        <w:t>C</w:t>
+      </w:r>
+      <w:r>
+        <w:rPr>
+          <w:i/>
+          <w:lang w:val="de-DE"/>
+        </w:rPr>
+        <w:t>:\assembler\</w:t>
+      </w:r>
+      <w:r>
+        <w:rPr>
+          <w:i/>
+          <w:lang w:val="de-DE"/>
+        </w:rPr>
+        <w:t>mergesort_recursive_output</w:t>
+      </w:r>
+      <w:r>
+        <w:rPr>
+          <w:i/>
+          <w:lang w:val="de-DE"/>
+        </w:rPr>
+        <w:t>.txt</w:t>
+      </w:r>
+      <w:r>
+        <w:rPr>
+          <w:lang w:val="de-DE"/>
+        </w:rPr>
+        <w:t xml:space="preserve"> </w:t>
+      </w:r>
+      <w:r>
+        <w:rPr>
+          <w:lang w:val="de-DE"/>
+        </w:rPr>
+        <w:t>geschrieben</w:t>
+      </w:r>
+      <w:r>
+        <w:rPr>
+          <w:lang w:val="de-DE"/>
+        </w:rPr>
+        <w:t xml:space="preserve">. Die Zahlen befinden sich in der Datei als ASCII Zeichen im Big </w:t>
       </w:r>
       <w:proofErr w:type="spellStart"/>
       <w:r>
         <w:rPr>
-          <w:i/>
-          <w:lang w:val="de-DE"/>
-        </w:rPr>
-        <w:t>assembler</w:t>
+          <w:lang w:val="de-DE"/>
+        </w:rPr>
+        <w:t>Endian</w:t>
       </w:r>
       <w:proofErr w:type="spellEnd"/>
       <w:r>
         <w:rPr>
-          <w:i/>
-          <w:lang w:val="de-DE"/>
-        </w:rPr>
-        <w:t xml:space="preserve"> </w:t>
-      </w:r>
-      <w:r>
-        <w:rPr>
-          <w:lang w:val="de-DE"/>
-        </w:rPr>
-        <w:t xml:space="preserve">direkt unterhalb des Laufwerks C: befindet. Der vollständige Pfad zu den Dateien lautet dann: </w:t>
-      </w:r>
-      <w:r>
-        <w:rPr>
-          <w:i/>
-          <w:lang w:val="de-DE"/>
-        </w:rPr>
-        <w:t>C:\assembler\*</w:t>
-      </w:r>
-      <w:r>
-        <w:rPr>
-          <w:i/>
-          <w:lang w:val="de-DE"/>
-        </w:rPr>
-        <w:t>.txt</w:t>
+          <w:lang w:val="de-DE"/>
+        </w:rPr>
+        <w:t xml:space="preserve"> Format (von rechts nach links lesen)</w:t>
+      </w:r>
+      <w:r>
+        <w:rPr>
+          <w:lang w:val="de-DE"/>
+        </w:rPr>
+        <w:t xml:space="preserve">. </w:t>
       </w:r>
     </w:p>
     <w:p>
@@ -1818,7 +2046,15 @@
         <w:rPr>
           <w:lang w:val="de-DE"/>
         </w:rPr>
-        <w:t>Negative Listenmengen werden abgewiesen und das Programm wird neu gestartet</w:t>
+        <w:t>Negative Listenmengen werden abgewiesen und da</w:t>
+      </w:r>
+      <w:bookmarkStart w:id="0" w:name="_GoBack"/>
+      <w:bookmarkEnd w:id="0"/>
+      <w:r>
+        <w:rPr>
+          <w:lang w:val="de-DE"/>
+        </w:rPr>
+        <w:t>s Programm wird neu gestartet</w:t>
       </w:r>
     </w:p>
     <w:p>
@@ -1856,7 +2092,77 @@
         <w:rPr>
           <w:lang w:val="de-DE"/>
         </w:rPr>
-        <w:t>Bestehende Datei wird geöffnet, falls nicht vorhanden, wird sie erstellt</w:t>
+        <w:t>Falls kein Input File besteht, obwohl es ausgewählt wurde, wird das Programm neu gestartet</w:t>
+      </w:r>
+    </w:p>
+    <w:p>
+      <w:pPr>
+        <w:pStyle w:val="ListParagraph"/>
+        <w:numPr>
+          <w:ilvl w:val="0"/>
+          <w:numId w:val="14"/>
+        </w:numPr>
+        <w:spacing w:after="0"/>
+        <w:rPr>
+          <w:lang w:val="de-DE"/>
+        </w:rPr>
+      </w:pPr>
+      <w:r>
+        <w:rPr>
+          <w:lang w:val="de-DE"/>
+        </w:rPr>
+        <w:t>Es werden nur Zahlen von 0-9 und Groß</w:t>
+      </w:r>
+      <w:r>
+        <w:rPr>
+          <w:lang w:val="de-DE"/>
+        </w:rPr>
+        <w:t xml:space="preserve">buchstaben von A-F akzeptiert, die Zahlen müssen mit einem </w:t>
+      </w:r>
+      <w:proofErr w:type="gramStart"/>
+      <w:r>
+        <w:rPr>
+          <w:lang w:val="de-DE"/>
+        </w:rPr>
+        <w:t>„ ,</w:t>
+      </w:r>
+      <w:proofErr w:type="gramEnd"/>
+      <w:r>
+        <w:rPr>
+          <w:lang w:val="de-DE"/>
+        </w:rPr>
+        <w:t xml:space="preserve"> “ getrennt sein und das Terminierungssymbol am Ende der Datei ist ein „ . “ </w:t>
+      </w:r>
+    </w:p>
+    <w:p>
+      <w:pPr>
+        <w:pStyle w:val="ListParagraph"/>
+        <w:numPr>
+          <w:ilvl w:val="0"/>
+          <w:numId w:val="14"/>
+        </w:numPr>
+        <w:spacing w:after="0"/>
+        <w:rPr>
+          <w:lang w:val="de-DE"/>
+        </w:rPr>
+      </w:pPr>
+      <w:r>
+        <w:rPr>
+          <w:lang w:val="de-DE"/>
+        </w:rPr>
+        <w:t>Bestehende</w:t>
+      </w:r>
+      <w:r>
+        <w:rPr>
+          <w:lang w:val="de-DE"/>
+        </w:rPr>
+        <w:t xml:space="preserve"> Output-</w:t>
+      </w:r>
+      <w:r>
+        <w:rPr>
+          <w:lang w:val="de-DE"/>
+        </w:rPr>
+        <w:t>Datei wird geöffnet, falls nicht vorhanden, wird sie erstellt</w:t>
       </w:r>
       <w:r>
         <w:rPr>
@@ -1864,8 +2170,6 @@
         </w:rPr>
         <w:t xml:space="preserve"> ist </w:t>
       </w:r>
-      <w:bookmarkStart w:id="0" w:name="_GoBack"/>
-      <w:bookmarkEnd w:id="0"/>
     </w:p>
     <w:p>
       <w:pPr>
@@ -2024,7 +2328,6 @@
           <w:noProof/>
           <w:sz w:val="24"/>
           <w:szCs w:val="24"/>
-          <w:lang w:val="de-DE"/>
         </w:rPr>
       </w:pPr>
       <w:r>
@@ -2034,9 +2337,6 @@
         <w:footnoteRef/>
       </w:r>
       <w:r>
-        <w:rPr>
-          <w:lang w:val="de-DE"/>
-        </w:rPr>
         <w:t xml:space="preserve"> </w:t>
       </w:r>
       <w:r>
@@ -2044,7 +2344,6 @@
           <w:noProof/>
           <w:sz w:val="16"/>
           <w:szCs w:val="16"/>
-          <w:lang w:val="de-DE"/>
         </w:rPr>
         <w:t xml:space="preserve">Rose, G. (2011). </w:t>
       </w:r>
@@ -2055,7 +2354,6 @@
           <w:noProof/>
           <w:sz w:val="16"/>
           <w:szCs w:val="16"/>
-          <w:lang w:val="de-DE"/>
         </w:rPr>
         <w:t>KISS: A Bit Too Simple.</w:t>
       </w:r>
@@ -2064,14 +2362,12 @@
           <w:noProof/>
           <w:sz w:val="16"/>
           <w:szCs w:val="16"/>
-          <w:lang w:val="de-DE"/>
         </w:rPr>
         <w:t xml:space="preserve"> Qualcomm Incorporated</w:t>
       </w:r>
       <w:r>
         <w:rPr>
           <w:noProof/>
-          <w:lang w:val="de-DE"/>
         </w:rPr>
         <w:t>.</w:t>
       </w:r>
@@ -2098,7 +2394,6 @@
         <w:rPr>
           <w:sz w:val="16"/>
           <w:szCs w:val="16"/>
-          <w:lang w:val="de-DE"/>
         </w:rPr>
         <w:t>https://de.wikipedia.org/wiki/KISS_(Zufallszahlengenerator</w:t>
       </w:r>
@@ -4020,7 +4315,7 @@
 </file>
 
 <file path=customXml/itemProps1.xml><?xml version="1.0" encoding="utf-8"?>
-<ds:datastoreItem xmlns:ds="http://schemas.openxmlformats.org/officeDocument/2006/customXml" ds:itemID="{9E0B5108-FBAD-4487-B607-CDBDC6AEB507}">
+<ds:datastoreItem xmlns:ds="http://schemas.openxmlformats.org/officeDocument/2006/customXml" ds:itemID="{A525BA03-31DA-499A-886E-69B69899F94B}">
   <ds:schemaRefs>
     <ds:schemaRef ds:uri="http://schemas.openxmlformats.org/officeDocument/2006/bibliography"/>
   </ds:schemaRefs>

</xml_diff>

<commit_message>
Finsihed C code base. Documentation is ready. Only thing to do: Change variables in Assembler code...
</commit_message>
<xml_diff>
--- a/Dokumentation/Rechnerarchitektur.docx
+++ b/Dokumentation/Rechnerarchitektur.docx
@@ -838,12 +838,18 @@
         </w:rPr>
       </w:pPr>
       <w:r>
+        <w:rPr>
+          <w:lang w:val="de-DE"/>
+        </w:rPr>
         <w:t xml:space="preserve">Code </w:t>
       </w:r>
       <w:r>
         <w:fldChar w:fldCharType="begin"/>
       </w:r>
       <w:r>
+        <w:rPr>
+          <w:lang w:val="de-DE"/>
+        </w:rPr>
         <w:instrText xml:space="preserve"> SEQ Code \* ARABIC </w:instrText>
       </w:r>
       <w:r>
@@ -852,6 +858,7 @@
       <w:r>
         <w:rPr>
           <w:noProof/>
+          <w:lang w:val="de-DE"/>
         </w:rPr>
         <w:t>1</w:t>
       </w:r>
@@ -862,29 +869,25 @@
         <w:fldChar w:fldCharType="end"/>
       </w:r>
       <w:r>
-        <w:t xml:space="preserve">: </w:t>
+        <w:rPr>
+          <w:lang w:val="de-DE"/>
+        </w:rPr>
+        <w:t xml:space="preserve">: Rekursiver </w:t>
       </w:r>
       <w:proofErr w:type="spellStart"/>
       <w:r>
-        <w:t>Rekursiver</w:t>
+        <w:rPr>
+          <w:lang w:val="de-DE"/>
+        </w:rPr>
+        <w:t>Mergesort</w:t>
       </w:r>
       <w:proofErr w:type="spellEnd"/>
       <w:r>
-        <w:t xml:space="preserve"> </w:t>
-      </w:r>
-      <w:proofErr w:type="spellStart"/>
-      <w:r>
-        <w:t>Mergesort</w:t>
-      </w:r>
-      <w:proofErr w:type="spellEnd"/>
-      <w:r>
-        <w:t xml:space="preserve"> in </w:t>
-      </w:r>
-      <w:proofErr w:type="spellStart"/>
-      <w:r>
-        <w:t>Pseudosprache</w:t>
-      </w:r>
-      <w:proofErr w:type="spellEnd"/>
+        <w:rPr>
+          <w:lang w:val="de-DE"/>
+        </w:rPr>
+        <w:t xml:space="preserve"> in Pseudosprache</w:t>
+      </w:r>
     </w:p>
     <w:p>
       <w:pPr>
@@ -1705,7 +1708,13 @@
         <w:rPr>
           <w:lang w:val="de-DE"/>
         </w:rPr>
-        <w:t>die Verwendung einer 64 Bit Zahl.</w:t>
+        <w:t>die Verwendung einer 64 Bit Zahl</w:t>
+      </w:r>
+      <w:r>
+        <w:rPr>
+          <w:lang w:val="de-DE"/>
+        </w:rPr>
+        <w:t>.</w:t>
       </w:r>
     </w:p>
     <w:p>
@@ -2028,6 +2037,8 @@
         </w:rPr>
         <w:t>Errorhandling</w:t>
       </w:r>
+      <w:bookmarkStart w:id="0" w:name="_GoBack"/>
+      <w:bookmarkEnd w:id="0"/>
       <w:proofErr w:type="spellEnd"/>
     </w:p>
     <w:p>
@@ -2046,15 +2057,7 @@
         <w:rPr>
           <w:lang w:val="de-DE"/>
         </w:rPr>
-        <w:t>Negative Listenmengen werden abgewiesen und da</w:t>
-      </w:r>
-      <w:bookmarkStart w:id="0" w:name="_GoBack"/>
-      <w:bookmarkEnd w:id="0"/>
-      <w:r>
-        <w:rPr>
-          <w:lang w:val="de-DE"/>
-        </w:rPr>
-        <w:t>s Programm wird neu gestartet</w:t>
+        <w:t>Negative Listenmengen werden abgewiesen und das Programm wird neu gestartet</w:t>
       </w:r>
     </w:p>
     <w:p>
@@ -4315,7 +4318,7 @@
 </file>
 
 <file path=customXml/itemProps1.xml><?xml version="1.0" encoding="utf-8"?>
-<ds:datastoreItem xmlns:ds="http://schemas.openxmlformats.org/officeDocument/2006/customXml" ds:itemID="{A525BA03-31DA-499A-886E-69B69899F94B}">
+<ds:datastoreItem xmlns:ds="http://schemas.openxmlformats.org/officeDocument/2006/customXml" ds:itemID="{0D53DC70-38BF-46FA-B470-3C888B9E11EA}">
   <ds:schemaRefs>
     <ds:schemaRef ds:uri="http://schemas.openxmlformats.org/officeDocument/2006/bibliography"/>
   </ds:schemaRefs>

</xml_diff>